<commit_message>
end of 5 (loops), starting 6
</commit_message>
<xml_diff>
--- a/notes.docx
+++ b/notes.docx
@@ -451,7 +451,15 @@
         <w:bidi w:val="0"/>
       </w:pPr>
       <w:r>
-        <w:t>X = (…)? 3 : 7;</w:t>
+        <w:t xml:space="preserve">X = (…)? </w:t>
+      </w:r>
+      <w:proofErr w:type="gramStart"/>
+      <w:r>
+        <w:t>3 :</w:t>
+      </w:r>
+      <w:proofErr w:type="gramEnd"/>
+      <w:r>
+        <w:t xml:space="preserve"> 7;</w:t>
       </w:r>
       <w:r>
         <w:rPr>
@@ -468,8 +476,29 @@
         <w:bidi w:val="0"/>
       </w:pPr>
       <w:r>
-        <w:t>          System.out.println("Flight Elal1 is: " + (elal1.full()?"full":"not full"));</w:t>
-      </w:r>
+        <w:t xml:space="preserve">          </w:t>
+      </w:r>
+      <w:proofErr w:type="spellStart"/>
+      <w:r>
+        <w:t>System.out.println</w:t>
+      </w:r>
+      <w:proofErr w:type="spellEnd"/>
+      <w:r>
+        <w:t>("Flight Elal1 is: " + (elal1.full()?"</w:t>
+      </w:r>
+      <w:proofErr w:type="spellStart"/>
+      <w:r>
+        <w:t>full":"not</w:t>
+      </w:r>
+      <w:proofErr w:type="spellEnd"/>
+      <w:r>
+        <w:t xml:space="preserve"> full")</w:t>
+      </w:r>
+      <w:proofErr w:type="gramStart"/>
+      <w:r>
+        <w:t>);</w:t>
+      </w:r>
+      <w:proofErr w:type="gramEnd"/>
     </w:p>
     <w:p>
       <w:pPr>
@@ -558,8 +587,13 @@
         </w:rPr>
         <w:t xml:space="preserve">מניעת </w:t>
       </w:r>
-      <w:r>
-        <w:t xml:space="preserve">ailising </w:t>
+      <w:proofErr w:type="spellStart"/>
+      <w:r>
+        <w:t>ailising</w:t>
+      </w:r>
+      <w:proofErr w:type="spellEnd"/>
+      <w:r>
+        <w:t xml:space="preserve"> </w:t>
       </w:r>
       <w:r>
         <w:rPr>
@@ -702,6 +736,1190 @@
           <w:szCs w:val="28"/>
         </w:rPr>
       </w:pPr>
+    </w:p>
+    <w:p>
+      <w:pPr>
+        <w:tabs>
+          <w:tab w:val="left" w:pos="1413"/>
+        </w:tabs>
+        <w:bidi w:val="0"/>
+        <w:jc w:val="center"/>
+        <w:rPr>
+          <w:b/>
+          <w:bCs/>
+          <w:sz w:val="28"/>
+          <w:szCs w:val="28"/>
+        </w:rPr>
+      </w:pPr>
+    </w:p>
+    <w:p>
+      <w:pPr>
+        <w:tabs>
+          <w:tab w:val="left" w:pos="1413"/>
+        </w:tabs>
+        <w:bidi w:val="0"/>
+        <w:jc w:val="center"/>
+        <w:rPr>
+          <w:b/>
+          <w:bCs/>
+          <w:sz w:val="28"/>
+          <w:szCs w:val="28"/>
+        </w:rPr>
+      </w:pPr>
+    </w:p>
+    <w:p>
+      <w:pPr>
+        <w:tabs>
+          <w:tab w:val="left" w:pos="1413"/>
+        </w:tabs>
+        <w:bidi w:val="0"/>
+        <w:jc w:val="center"/>
+        <w:rPr>
+          <w:b/>
+          <w:bCs/>
+          <w:sz w:val="28"/>
+          <w:szCs w:val="28"/>
+        </w:rPr>
+      </w:pPr>
+      <w:r>
+        <w:rPr>
+          <w:noProof/>
+        </w:rPr>
+        <w:lastRenderedPageBreak/>
+        <w:drawing>
+          <wp:inline distT="0" distB="0" distL="0" distR="0" wp14:anchorId="46BED361" wp14:editId="52632A46">
+            <wp:extent cx="5274310" cy="1720215"/>
+            <wp:effectExtent l="0" t="0" r="2540" b="0"/>
+            <wp:docPr id="9" name="תמונה 9"/>
+            <wp:cNvGraphicFramePr>
+              <a:graphicFrameLocks xmlns:a="http://schemas.openxmlformats.org/drawingml/2006/main" noChangeAspect="1"/>
+            </wp:cNvGraphicFramePr>
+            <a:graphic xmlns:a="http://schemas.openxmlformats.org/drawingml/2006/main">
+              <a:graphicData uri="http://schemas.openxmlformats.org/drawingml/2006/picture">
+                <pic:pic xmlns:pic="http://schemas.openxmlformats.org/drawingml/2006/picture">
+                  <pic:nvPicPr>
+                    <pic:cNvPr id="1" name=""/>
+                    <pic:cNvPicPr/>
+                  </pic:nvPicPr>
+                  <pic:blipFill>
+                    <a:blip r:embed="rId15"/>
+                    <a:stretch>
+                      <a:fillRect/>
+                    </a:stretch>
+                  </pic:blipFill>
+                  <pic:spPr>
+                    <a:xfrm>
+                      <a:off x="0" y="0"/>
+                      <a:ext cx="5274310" cy="1720215"/>
+                    </a:xfrm>
+                    <a:prstGeom prst="rect">
+                      <a:avLst/>
+                    </a:prstGeom>
+                  </pic:spPr>
+                </pic:pic>
+              </a:graphicData>
+            </a:graphic>
+          </wp:inline>
+        </w:drawing>
+      </w:r>
+    </w:p>
+    <w:p>
+      <w:pPr>
+        <w:tabs>
+          <w:tab w:val="left" w:pos="1413"/>
+        </w:tabs>
+        <w:bidi w:val="0"/>
+        <w:jc w:val="center"/>
+        <w:rPr>
+          <w:b/>
+          <w:bCs/>
+          <w:sz w:val="28"/>
+          <w:szCs w:val="28"/>
+        </w:rPr>
+      </w:pPr>
+      <w:r>
+        <w:rPr>
+          <w:noProof/>
+        </w:rPr>
+        <w:drawing>
+          <wp:inline distT="0" distB="0" distL="0" distR="0" wp14:anchorId="13463BE1" wp14:editId="5C5316C7">
+            <wp:extent cx="5274310" cy="3182620"/>
+            <wp:effectExtent l="0" t="0" r="2540" b="0"/>
+            <wp:docPr id="10" name="תמונה 10"/>
+            <wp:cNvGraphicFramePr>
+              <a:graphicFrameLocks xmlns:a="http://schemas.openxmlformats.org/drawingml/2006/main" noChangeAspect="1"/>
+            </wp:cNvGraphicFramePr>
+            <a:graphic xmlns:a="http://schemas.openxmlformats.org/drawingml/2006/main">
+              <a:graphicData uri="http://schemas.openxmlformats.org/drawingml/2006/picture">
+                <pic:pic xmlns:pic="http://schemas.openxmlformats.org/drawingml/2006/picture">
+                  <pic:nvPicPr>
+                    <pic:cNvPr id="1" name=""/>
+                    <pic:cNvPicPr/>
+                  </pic:nvPicPr>
+                  <pic:blipFill>
+                    <a:blip r:embed="rId16"/>
+                    <a:stretch>
+                      <a:fillRect/>
+                    </a:stretch>
+                  </pic:blipFill>
+                  <pic:spPr>
+                    <a:xfrm>
+                      <a:off x="0" y="0"/>
+                      <a:ext cx="5274310" cy="3182620"/>
+                    </a:xfrm>
+                    <a:prstGeom prst="rect">
+                      <a:avLst/>
+                    </a:prstGeom>
+                  </pic:spPr>
+                </pic:pic>
+              </a:graphicData>
+            </a:graphic>
+          </wp:inline>
+        </w:drawing>
+      </w:r>
+    </w:p>
+    <w:p>
+      <w:pPr>
+        <w:tabs>
+          <w:tab w:val="left" w:pos="1413"/>
+        </w:tabs>
+        <w:bidi w:val="0"/>
+        <w:jc w:val="center"/>
+        <w:rPr>
+          <w:b/>
+          <w:bCs/>
+          <w:sz w:val="28"/>
+          <w:szCs w:val="28"/>
+        </w:rPr>
+      </w:pPr>
+      <w:r>
+        <w:rPr>
+          <w:noProof/>
+        </w:rPr>
+        <w:drawing>
+          <wp:inline distT="0" distB="0" distL="0" distR="0" wp14:anchorId="439A4D5E" wp14:editId="5A42F2A1">
+            <wp:extent cx="5274310" cy="1206500"/>
+            <wp:effectExtent l="0" t="0" r="2540" b="0"/>
+            <wp:docPr id="12" name="תמונה 12"/>
+            <wp:cNvGraphicFramePr>
+              <a:graphicFrameLocks xmlns:a="http://schemas.openxmlformats.org/drawingml/2006/main" noChangeAspect="1"/>
+            </wp:cNvGraphicFramePr>
+            <a:graphic xmlns:a="http://schemas.openxmlformats.org/drawingml/2006/main">
+              <a:graphicData uri="http://schemas.openxmlformats.org/drawingml/2006/picture">
+                <pic:pic xmlns:pic="http://schemas.openxmlformats.org/drawingml/2006/picture">
+                  <pic:nvPicPr>
+                    <pic:cNvPr id="1" name=""/>
+                    <pic:cNvPicPr/>
+                  </pic:nvPicPr>
+                  <pic:blipFill>
+                    <a:blip r:embed="rId17"/>
+                    <a:stretch>
+                      <a:fillRect/>
+                    </a:stretch>
+                  </pic:blipFill>
+                  <pic:spPr>
+                    <a:xfrm>
+                      <a:off x="0" y="0"/>
+                      <a:ext cx="5274310" cy="1206500"/>
+                    </a:xfrm>
+                    <a:prstGeom prst="rect">
+                      <a:avLst/>
+                    </a:prstGeom>
+                  </pic:spPr>
+                </pic:pic>
+              </a:graphicData>
+            </a:graphic>
+          </wp:inline>
+        </w:drawing>
+      </w:r>
+    </w:p>
+    <w:p>
+      <w:pPr>
+        <w:tabs>
+          <w:tab w:val="left" w:pos="1413"/>
+        </w:tabs>
+        <w:bidi w:val="0"/>
+        <w:jc w:val="center"/>
+        <w:rPr>
+          <w:b/>
+          <w:bCs/>
+          <w:sz w:val="28"/>
+          <w:szCs w:val="28"/>
+        </w:rPr>
+      </w:pPr>
+    </w:p>
+    <w:p>
+      <w:pPr>
+        <w:tabs>
+          <w:tab w:val="left" w:pos="1413"/>
+        </w:tabs>
+        <w:bidi w:val="0"/>
+        <w:jc w:val="center"/>
+        <w:rPr>
+          <w:b/>
+          <w:bCs/>
+          <w:sz w:val="28"/>
+          <w:szCs w:val="28"/>
+        </w:rPr>
+      </w:pPr>
+    </w:p>
+    <w:p>
+      <w:pPr>
+        <w:tabs>
+          <w:tab w:val="left" w:pos="1413"/>
+        </w:tabs>
+        <w:bidi w:val="0"/>
+        <w:jc w:val="center"/>
+        <w:rPr>
+          <w:b/>
+          <w:bCs/>
+          <w:sz w:val="28"/>
+          <w:szCs w:val="28"/>
+        </w:rPr>
+      </w:pPr>
+    </w:p>
+    <w:p>
+      <w:pPr>
+        <w:tabs>
+          <w:tab w:val="left" w:pos="1413"/>
+        </w:tabs>
+        <w:bidi w:val="0"/>
+        <w:jc w:val="center"/>
+        <w:rPr>
+          <w:b/>
+          <w:bCs/>
+          <w:sz w:val="28"/>
+          <w:szCs w:val="28"/>
+        </w:rPr>
+      </w:pPr>
+    </w:p>
+    <w:p>
+      <w:pPr>
+        <w:tabs>
+          <w:tab w:val="left" w:pos="1413"/>
+        </w:tabs>
+        <w:bidi w:val="0"/>
+        <w:jc w:val="center"/>
+        <w:rPr>
+          <w:b/>
+          <w:bCs/>
+          <w:sz w:val="28"/>
+          <w:szCs w:val="28"/>
+        </w:rPr>
+      </w:pPr>
+    </w:p>
+    <w:p>
+      <w:pPr>
+        <w:tabs>
+          <w:tab w:val="left" w:pos="1413"/>
+        </w:tabs>
+        <w:bidi w:val="0"/>
+        <w:jc w:val="center"/>
+        <w:rPr>
+          <w:b/>
+          <w:bCs/>
+          <w:sz w:val="28"/>
+          <w:szCs w:val="28"/>
+        </w:rPr>
+      </w:pPr>
+    </w:p>
+    <w:p>
+      <w:pPr>
+        <w:tabs>
+          <w:tab w:val="left" w:pos="1413"/>
+        </w:tabs>
+        <w:bidi w:val="0"/>
+        <w:jc w:val="center"/>
+        <w:rPr>
+          <w:b/>
+          <w:bCs/>
+          <w:sz w:val="28"/>
+          <w:szCs w:val="28"/>
+        </w:rPr>
+      </w:pPr>
+    </w:p>
+    <w:p>
+      <w:pPr>
+        <w:tabs>
+          <w:tab w:val="left" w:pos="1413"/>
+        </w:tabs>
+        <w:bidi w:val="0"/>
+        <w:jc w:val="center"/>
+        <w:rPr>
+          <w:b/>
+          <w:bCs/>
+          <w:sz w:val="28"/>
+          <w:szCs w:val="28"/>
+        </w:rPr>
+      </w:pPr>
+      <w:r>
+        <w:rPr>
+          <w:b/>
+          <w:bCs/>
+          <w:sz w:val="28"/>
+          <w:szCs w:val="28"/>
+        </w:rPr>
+        <w:lastRenderedPageBreak/>
+        <w:t>API</w:t>
+      </w:r>
+    </w:p>
+    <w:p>
+      <w:pPr>
+        <w:pStyle w:val="a7"/>
+        <w:numPr>
+          <w:ilvl w:val="0"/>
+          <w:numId w:val="3"/>
+        </w:numPr>
+        <w:tabs>
+          <w:tab w:val="left" w:pos="1413"/>
+        </w:tabs>
+        <w:rPr>
+          <w:sz w:val="28"/>
+          <w:szCs w:val="28"/>
+        </w:rPr>
+      </w:pPr>
+      <w:r>
+        <w:rPr>
+          <w:rFonts w:hint="cs"/>
+          <w:sz w:val="28"/>
+          <w:szCs w:val="28"/>
+          <w:rtl/>
+        </w:rPr>
+        <w:t xml:space="preserve"> </w:t>
+      </w:r>
+      <w:r>
+        <w:rPr>
+          <w:sz w:val="28"/>
+          <w:szCs w:val="28"/>
+          <w:rtl/>
+        </w:rPr>
+        <w:t>מתחילות בלוכסן ושתי כוכביות “**/” ומסתיימות בכוכבית לוכסן</w:t>
+      </w:r>
+      <w:r>
+        <w:rPr>
+          <w:sz w:val="28"/>
+          <w:szCs w:val="28"/>
+        </w:rPr>
+        <w:t xml:space="preserve"> “/*”.</w:t>
+      </w:r>
+    </w:p>
+    <w:p>
+      <w:pPr>
+        <w:pStyle w:val="a7"/>
+        <w:numPr>
+          <w:ilvl w:val="0"/>
+          <w:numId w:val="3"/>
+        </w:numPr>
+        <w:tabs>
+          <w:tab w:val="left" w:pos="1413"/>
+        </w:tabs>
+        <w:rPr>
+          <w:sz w:val="28"/>
+          <w:szCs w:val="28"/>
+        </w:rPr>
+      </w:pPr>
+      <w:r>
+        <w:rPr>
+          <w:sz w:val="28"/>
+          <w:szCs w:val="28"/>
+          <w:rtl/>
+        </w:rPr>
+        <w:t>במחלקה, כל בנאי או שיטה המוגדרת</w:t>
+      </w:r>
+      <w:r>
+        <w:rPr>
+          <w:sz w:val="28"/>
+          <w:szCs w:val="28"/>
+        </w:rPr>
+        <w:t xml:space="preserve"> </w:t>
+      </w:r>
+      <w:r>
+        <w:rPr>
+          <w:sz w:val="28"/>
+          <w:szCs w:val="28"/>
+        </w:rPr>
+        <w:t xml:space="preserve">public </w:t>
+      </w:r>
+      <w:r>
+        <w:rPr>
+          <w:sz w:val="28"/>
+          <w:szCs w:val="28"/>
+          <w:rtl/>
+        </w:rPr>
+        <w:t>יש לכתוב עבורה הערת</w:t>
+      </w:r>
+      <w:r>
+        <w:rPr>
+          <w:sz w:val="28"/>
+          <w:szCs w:val="28"/>
+        </w:rPr>
+        <w:t xml:space="preserve"> API .</w:t>
+      </w:r>
+    </w:p>
+    <w:p>
+      <w:pPr>
+        <w:pStyle w:val="a7"/>
+        <w:numPr>
+          <w:ilvl w:val="0"/>
+          <w:numId w:val="3"/>
+        </w:numPr>
+        <w:tabs>
+          <w:tab w:val="left" w:pos="1413"/>
+        </w:tabs>
+        <w:rPr>
+          <w:sz w:val="28"/>
+          <w:szCs w:val="28"/>
+        </w:rPr>
+      </w:pPr>
+      <w:r>
+        <w:rPr>
+          <w:rFonts w:hint="cs"/>
+          <w:sz w:val="28"/>
+          <w:szCs w:val="28"/>
+          <w:rtl/>
+        </w:rPr>
+        <w:t>דוגמא:</w:t>
+      </w:r>
+    </w:p>
+    <w:p>
+      <w:pPr>
+        <w:pStyle w:val="a7"/>
+        <w:tabs>
+          <w:tab w:val="left" w:pos="1413"/>
+        </w:tabs>
+        <w:bidi w:val="0"/>
+        <w:rPr>
+          <w:sz w:val="28"/>
+          <w:szCs w:val="28"/>
+          <w:rtl/>
+        </w:rPr>
+      </w:pPr>
+      <w:r>
+        <w:rPr>
+          <w:rFonts w:cs="Arial"/>
+          <w:sz w:val="28"/>
+          <w:szCs w:val="28"/>
+          <w:rtl/>
+        </w:rPr>
+        <w:t>/**</w:t>
+      </w:r>
+    </w:p>
+    <w:p>
+      <w:pPr>
+        <w:pStyle w:val="a7"/>
+        <w:tabs>
+          <w:tab w:val="left" w:pos="1413"/>
+        </w:tabs>
+        <w:bidi w:val="0"/>
+        <w:rPr>
+          <w:sz w:val="28"/>
+          <w:szCs w:val="28"/>
+        </w:rPr>
+      </w:pPr>
+      <w:r>
+        <w:rPr>
+          <w:rFonts w:cs="Arial"/>
+          <w:sz w:val="28"/>
+          <w:szCs w:val="28"/>
+          <w:rtl/>
+        </w:rPr>
+        <w:t xml:space="preserve">* </w:t>
+      </w:r>
+      <w:r>
+        <w:rPr>
+          <w:sz w:val="28"/>
+          <w:szCs w:val="28"/>
+        </w:rPr>
+        <w:t>This class represent a three-dimension box</w:t>
+      </w:r>
+      <w:r>
+        <w:rPr>
+          <w:rFonts w:cs="Arial"/>
+          <w:sz w:val="28"/>
+          <w:szCs w:val="28"/>
+          <w:rtl/>
+        </w:rPr>
+        <w:t>.</w:t>
+      </w:r>
+    </w:p>
+    <w:p>
+      <w:pPr>
+        <w:pStyle w:val="a7"/>
+        <w:tabs>
+          <w:tab w:val="left" w:pos="1413"/>
+        </w:tabs>
+        <w:bidi w:val="0"/>
+        <w:rPr>
+          <w:sz w:val="28"/>
+          <w:szCs w:val="28"/>
+        </w:rPr>
+      </w:pPr>
+      <w:r>
+        <w:rPr>
+          <w:rFonts w:cs="Arial"/>
+          <w:sz w:val="28"/>
+          <w:szCs w:val="28"/>
+          <w:rtl/>
+        </w:rPr>
+        <w:t xml:space="preserve">* </w:t>
+      </w:r>
+      <w:r>
+        <w:rPr>
+          <w:sz w:val="28"/>
+          <w:szCs w:val="28"/>
+        </w:rPr>
+        <w:t>The sides are integers value start by 1</w:t>
+      </w:r>
+      <w:r>
+        <w:rPr>
+          <w:rFonts w:cs="Arial"/>
+          <w:sz w:val="28"/>
+          <w:szCs w:val="28"/>
+          <w:rtl/>
+        </w:rPr>
+        <w:t>.</w:t>
+      </w:r>
+    </w:p>
+    <w:p>
+      <w:pPr>
+        <w:pStyle w:val="a7"/>
+        <w:tabs>
+          <w:tab w:val="left" w:pos="1413"/>
+        </w:tabs>
+        <w:bidi w:val="0"/>
+        <w:rPr>
+          <w:sz w:val="28"/>
+          <w:szCs w:val="28"/>
+        </w:rPr>
+      </w:pPr>
+      <w:r>
+        <w:rPr>
+          <w:rFonts w:cs="Arial"/>
+          <w:sz w:val="28"/>
+          <w:szCs w:val="28"/>
+          <w:rtl/>
+        </w:rPr>
+        <w:t xml:space="preserve">* </w:t>
+      </w:r>
+      <w:r>
+        <w:rPr>
+          <w:sz w:val="28"/>
+          <w:szCs w:val="28"/>
+        </w:rPr>
+        <w:t>The default size is 10*10*10</w:t>
+      </w:r>
+      <w:r>
+        <w:rPr>
+          <w:rFonts w:cs="Arial"/>
+          <w:sz w:val="28"/>
+          <w:szCs w:val="28"/>
+          <w:rtl/>
+        </w:rPr>
+        <w:t>.</w:t>
+      </w:r>
+    </w:p>
+    <w:p>
+      <w:pPr>
+        <w:pStyle w:val="a7"/>
+        <w:tabs>
+          <w:tab w:val="left" w:pos="1413"/>
+        </w:tabs>
+        <w:bidi w:val="0"/>
+        <w:rPr>
+          <w:sz w:val="28"/>
+          <w:szCs w:val="28"/>
+          <w:rtl/>
+        </w:rPr>
+      </w:pPr>
+      <w:r>
+        <w:rPr>
+          <w:rFonts w:cs="Arial"/>
+          <w:sz w:val="28"/>
+          <w:szCs w:val="28"/>
+          <w:rtl/>
+        </w:rPr>
+        <w:t>*</w:t>
+      </w:r>
+    </w:p>
+    <w:p>
+      <w:pPr>
+        <w:pStyle w:val="a7"/>
+        <w:tabs>
+          <w:tab w:val="left" w:pos="1413"/>
+        </w:tabs>
+        <w:bidi w:val="0"/>
+        <w:rPr>
+          <w:sz w:val="28"/>
+          <w:szCs w:val="28"/>
+        </w:rPr>
+      </w:pPr>
+      <w:r>
+        <w:rPr>
+          <w:rFonts w:cs="Arial"/>
+          <w:sz w:val="28"/>
+          <w:szCs w:val="28"/>
+          <w:rtl/>
+        </w:rPr>
+        <w:t>* @</w:t>
+      </w:r>
+      <w:r>
+        <w:rPr>
+          <w:sz w:val="28"/>
+          <w:szCs w:val="28"/>
+        </w:rPr>
+        <w:t>version v.0.1</w:t>
+      </w:r>
+    </w:p>
+    <w:p>
+      <w:pPr>
+        <w:pStyle w:val="a7"/>
+        <w:tabs>
+          <w:tab w:val="left" w:pos="1413"/>
+        </w:tabs>
+        <w:bidi w:val="0"/>
+        <w:rPr>
+          <w:sz w:val="28"/>
+          <w:szCs w:val="28"/>
+        </w:rPr>
+      </w:pPr>
+      <w:r>
+        <w:rPr>
+          <w:rFonts w:cs="Arial"/>
+          <w:sz w:val="28"/>
+          <w:szCs w:val="28"/>
+          <w:rtl/>
+        </w:rPr>
+        <w:t>* @</w:t>
+      </w:r>
+      <w:r>
+        <w:rPr>
+          <w:sz w:val="28"/>
+          <w:szCs w:val="28"/>
+        </w:rPr>
+        <w:t xml:space="preserve">author </w:t>
+      </w:r>
+      <w:proofErr w:type="spellStart"/>
+      <w:r>
+        <w:rPr>
+          <w:sz w:val="28"/>
+          <w:szCs w:val="28"/>
+        </w:rPr>
+        <w:t>Shaul</w:t>
+      </w:r>
+      <w:proofErr w:type="spellEnd"/>
+    </w:p>
+    <w:p>
+      <w:pPr>
+        <w:pStyle w:val="a7"/>
+        <w:tabs>
+          <w:tab w:val="left" w:pos="1413"/>
+        </w:tabs>
+        <w:bidi w:val="0"/>
+        <w:rPr>
+          <w:rFonts w:hint="cs"/>
+          <w:sz w:val="28"/>
+          <w:szCs w:val="28"/>
+          <w:rtl/>
+        </w:rPr>
+      </w:pPr>
+      <w:r>
+        <w:rPr>
+          <w:rFonts w:cs="Arial"/>
+          <w:sz w:val="28"/>
+          <w:szCs w:val="28"/>
+          <w:rtl/>
+        </w:rPr>
+        <w:t>*</w:t>
+      </w:r>
+    </w:p>
+    <w:p>
+      <w:pPr>
+        <w:pStyle w:val="a7"/>
+        <w:tabs>
+          <w:tab w:val="left" w:pos="1413"/>
+        </w:tabs>
+        <w:bidi w:val="0"/>
+        <w:rPr>
+          <w:sz w:val="28"/>
+          <w:szCs w:val="28"/>
+        </w:rPr>
+      </w:pPr>
+      <w:r>
+        <w:rPr>
+          <w:rFonts w:cs="Arial"/>
+          <w:sz w:val="28"/>
+          <w:szCs w:val="28"/>
+          <w:rtl/>
+        </w:rPr>
+        <w:t>*/</w:t>
+      </w:r>
+    </w:p>
+    <w:p>
+      <w:pPr>
+        <w:pStyle w:val="a7"/>
+        <w:tabs>
+          <w:tab w:val="left" w:pos="1413"/>
+        </w:tabs>
+        <w:bidi w:val="0"/>
+        <w:rPr>
+          <w:sz w:val="28"/>
+          <w:szCs w:val="28"/>
+        </w:rPr>
+      </w:pPr>
+    </w:p>
+    <w:p>
+      <w:pPr>
+        <w:pStyle w:val="a7"/>
+        <w:tabs>
+          <w:tab w:val="left" w:pos="1413"/>
+        </w:tabs>
+        <w:bidi w:val="0"/>
+        <w:rPr>
+          <w:sz w:val="28"/>
+          <w:szCs w:val="28"/>
+        </w:rPr>
+      </w:pPr>
+      <w:r>
+        <w:rPr>
+          <w:rFonts w:cs="Arial"/>
+          <w:sz w:val="28"/>
+          <w:szCs w:val="28"/>
+          <w:rtl/>
+        </w:rPr>
+        <w:t>לפני הבנאי נוסיף את ההערה הזו:</w:t>
+      </w:r>
+    </w:p>
+    <w:p>
+      <w:pPr>
+        <w:pStyle w:val="a7"/>
+        <w:tabs>
+          <w:tab w:val="left" w:pos="1413"/>
+        </w:tabs>
+        <w:bidi w:val="0"/>
+        <w:rPr>
+          <w:sz w:val="28"/>
+          <w:szCs w:val="28"/>
+        </w:rPr>
+      </w:pPr>
+      <w:r>
+        <w:rPr>
+          <w:rFonts w:cs="Arial"/>
+          <w:sz w:val="28"/>
+          <w:szCs w:val="28"/>
+          <w:rtl/>
+        </w:rPr>
+        <w:t>/**</w:t>
+      </w:r>
+    </w:p>
+    <w:p>
+      <w:pPr>
+        <w:pStyle w:val="a7"/>
+        <w:tabs>
+          <w:tab w:val="left" w:pos="1413"/>
+        </w:tabs>
+        <w:bidi w:val="0"/>
+        <w:rPr>
+          <w:sz w:val="28"/>
+          <w:szCs w:val="28"/>
+        </w:rPr>
+      </w:pPr>
+      <w:r>
+        <w:rPr>
+          <w:rFonts w:cs="Arial"/>
+          <w:sz w:val="28"/>
+          <w:szCs w:val="28"/>
+          <w:rtl/>
+        </w:rPr>
+        <w:t xml:space="preserve">* </w:t>
+      </w:r>
+      <w:r>
+        <w:rPr>
+          <w:sz w:val="28"/>
+          <w:szCs w:val="28"/>
+        </w:rPr>
+        <w:t>Constructor for create new box, getting the size of each side</w:t>
+      </w:r>
+      <w:r>
+        <w:rPr>
+          <w:rFonts w:cs="Arial"/>
+          <w:sz w:val="28"/>
+          <w:szCs w:val="28"/>
+          <w:rtl/>
+        </w:rPr>
+        <w:t>.</w:t>
+      </w:r>
+    </w:p>
+    <w:p>
+      <w:pPr>
+        <w:pStyle w:val="a7"/>
+        <w:tabs>
+          <w:tab w:val="left" w:pos="1413"/>
+        </w:tabs>
+        <w:bidi w:val="0"/>
+        <w:rPr>
+          <w:sz w:val="28"/>
+          <w:szCs w:val="28"/>
+        </w:rPr>
+      </w:pPr>
+      <w:r>
+        <w:rPr>
+          <w:rFonts w:cs="Arial"/>
+          <w:sz w:val="28"/>
+          <w:szCs w:val="28"/>
+          <w:rtl/>
+        </w:rPr>
+        <w:t>*</w:t>
+      </w:r>
+    </w:p>
+    <w:p>
+      <w:pPr>
+        <w:pStyle w:val="a7"/>
+        <w:tabs>
+          <w:tab w:val="left" w:pos="1413"/>
+        </w:tabs>
+        <w:bidi w:val="0"/>
+        <w:rPr>
+          <w:sz w:val="28"/>
+          <w:szCs w:val="28"/>
+        </w:rPr>
+      </w:pPr>
+      <w:r>
+        <w:rPr>
+          <w:rFonts w:cs="Arial"/>
+          <w:sz w:val="28"/>
+          <w:szCs w:val="28"/>
+          <w:rtl/>
+        </w:rPr>
+        <w:t>* @</w:t>
+      </w:r>
+      <w:r>
+        <w:rPr>
+          <w:sz w:val="28"/>
+          <w:szCs w:val="28"/>
+        </w:rPr>
+        <w:t>param length the length of the box, must be at least 1</w:t>
+      </w:r>
+      <w:r>
+        <w:rPr>
+          <w:rFonts w:cs="Arial"/>
+          <w:sz w:val="28"/>
+          <w:szCs w:val="28"/>
+          <w:rtl/>
+        </w:rPr>
+        <w:t>.</w:t>
+      </w:r>
+    </w:p>
+    <w:p>
+      <w:pPr>
+        <w:pStyle w:val="a7"/>
+        <w:tabs>
+          <w:tab w:val="left" w:pos="1413"/>
+        </w:tabs>
+        <w:bidi w:val="0"/>
+        <w:rPr>
+          <w:sz w:val="28"/>
+          <w:szCs w:val="28"/>
+        </w:rPr>
+      </w:pPr>
+      <w:r>
+        <w:rPr>
+          <w:rFonts w:cs="Arial"/>
+          <w:sz w:val="28"/>
+          <w:szCs w:val="28"/>
+          <w:rtl/>
+        </w:rPr>
+        <w:t xml:space="preserve">* </w:t>
+      </w:r>
+      <w:r>
+        <w:rPr>
+          <w:sz w:val="28"/>
+          <w:szCs w:val="28"/>
+        </w:rPr>
+        <w:t>if value will be less than 1, it will be changed to 1</w:t>
+      </w:r>
+      <w:r>
+        <w:rPr>
+          <w:rFonts w:cs="Arial"/>
+          <w:sz w:val="28"/>
+          <w:szCs w:val="28"/>
+          <w:rtl/>
+        </w:rPr>
+        <w:t>.</w:t>
+      </w:r>
+    </w:p>
+    <w:p>
+      <w:pPr>
+        <w:pStyle w:val="a7"/>
+        <w:tabs>
+          <w:tab w:val="left" w:pos="1413"/>
+        </w:tabs>
+        <w:bidi w:val="0"/>
+        <w:rPr>
+          <w:sz w:val="28"/>
+          <w:szCs w:val="28"/>
+        </w:rPr>
+      </w:pPr>
+      <w:r>
+        <w:rPr>
+          <w:rFonts w:cs="Arial"/>
+          <w:sz w:val="28"/>
+          <w:szCs w:val="28"/>
+          <w:rtl/>
+        </w:rPr>
+        <w:t>* @</w:t>
+      </w:r>
+      <w:r>
+        <w:rPr>
+          <w:sz w:val="28"/>
+          <w:szCs w:val="28"/>
+        </w:rPr>
+        <w:t>param width the width of the box, must be at least 1</w:t>
+      </w:r>
+      <w:r>
+        <w:rPr>
+          <w:rFonts w:cs="Arial"/>
+          <w:sz w:val="28"/>
+          <w:szCs w:val="28"/>
+          <w:rtl/>
+        </w:rPr>
+        <w:t>.</w:t>
+      </w:r>
+    </w:p>
+    <w:p>
+      <w:pPr>
+        <w:pStyle w:val="a7"/>
+        <w:tabs>
+          <w:tab w:val="left" w:pos="1413"/>
+        </w:tabs>
+        <w:bidi w:val="0"/>
+        <w:rPr>
+          <w:sz w:val="28"/>
+          <w:szCs w:val="28"/>
+        </w:rPr>
+      </w:pPr>
+      <w:r>
+        <w:rPr>
+          <w:rFonts w:cs="Arial"/>
+          <w:sz w:val="28"/>
+          <w:szCs w:val="28"/>
+          <w:rtl/>
+        </w:rPr>
+        <w:t xml:space="preserve">* </w:t>
+      </w:r>
+      <w:r>
+        <w:rPr>
+          <w:sz w:val="28"/>
+          <w:szCs w:val="28"/>
+        </w:rPr>
+        <w:t>if value will be less than 1, it will be changed to 1</w:t>
+      </w:r>
+      <w:r>
+        <w:rPr>
+          <w:rFonts w:cs="Arial"/>
+          <w:sz w:val="28"/>
+          <w:szCs w:val="28"/>
+          <w:rtl/>
+        </w:rPr>
+        <w:t>.</w:t>
+      </w:r>
+    </w:p>
+    <w:p>
+      <w:pPr>
+        <w:pStyle w:val="a7"/>
+        <w:tabs>
+          <w:tab w:val="left" w:pos="1413"/>
+        </w:tabs>
+        <w:bidi w:val="0"/>
+        <w:rPr>
+          <w:sz w:val="28"/>
+          <w:szCs w:val="28"/>
+        </w:rPr>
+      </w:pPr>
+      <w:r>
+        <w:rPr>
+          <w:rFonts w:cs="Arial"/>
+          <w:sz w:val="28"/>
+          <w:szCs w:val="28"/>
+          <w:rtl/>
+        </w:rPr>
+        <w:t>* @</w:t>
+      </w:r>
+      <w:r>
+        <w:rPr>
+          <w:sz w:val="28"/>
+          <w:szCs w:val="28"/>
+        </w:rPr>
+        <w:t>param height the height of the box, must be at least 1</w:t>
+      </w:r>
+      <w:r>
+        <w:rPr>
+          <w:rFonts w:cs="Arial"/>
+          <w:sz w:val="28"/>
+          <w:szCs w:val="28"/>
+          <w:rtl/>
+        </w:rPr>
+        <w:t>.</w:t>
+      </w:r>
+    </w:p>
+    <w:p>
+      <w:pPr>
+        <w:pStyle w:val="a7"/>
+        <w:tabs>
+          <w:tab w:val="left" w:pos="1413"/>
+        </w:tabs>
+        <w:bidi w:val="0"/>
+        <w:rPr>
+          <w:sz w:val="28"/>
+          <w:szCs w:val="28"/>
+        </w:rPr>
+      </w:pPr>
+      <w:r>
+        <w:rPr>
+          <w:rFonts w:cs="Arial"/>
+          <w:sz w:val="28"/>
+          <w:szCs w:val="28"/>
+          <w:rtl/>
+        </w:rPr>
+        <w:t xml:space="preserve">* </w:t>
+      </w:r>
+      <w:r>
+        <w:rPr>
+          <w:sz w:val="28"/>
+          <w:szCs w:val="28"/>
+        </w:rPr>
+        <w:t>if value will be less than 1, it will be changed to 1</w:t>
+      </w:r>
+      <w:r>
+        <w:rPr>
+          <w:rFonts w:cs="Arial"/>
+          <w:sz w:val="28"/>
+          <w:szCs w:val="28"/>
+          <w:rtl/>
+        </w:rPr>
+        <w:t>.</w:t>
+      </w:r>
+    </w:p>
+    <w:p>
+      <w:pPr>
+        <w:pStyle w:val="a7"/>
+        <w:tabs>
+          <w:tab w:val="left" w:pos="1413"/>
+        </w:tabs>
+        <w:bidi w:val="0"/>
+        <w:rPr>
+          <w:sz w:val="28"/>
+          <w:szCs w:val="28"/>
+        </w:rPr>
+      </w:pPr>
+      <w:r>
+        <w:rPr>
+          <w:sz w:val="28"/>
+          <w:szCs w:val="28"/>
+        </w:rPr>
+        <w:t>*/</w:t>
+      </w:r>
+    </w:p>
+    <w:p>
+      <w:pPr>
+        <w:tabs>
+          <w:tab w:val="left" w:pos="1413"/>
+        </w:tabs>
+        <w:bidi w:val="0"/>
+        <w:jc w:val="center"/>
+        <w:rPr>
+          <w:b/>
+          <w:bCs/>
+          <w:sz w:val="28"/>
+          <w:szCs w:val="28"/>
+        </w:rPr>
+      </w:pPr>
+      <w:r>
+        <w:rPr>
+          <w:noProof/>
+        </w:rPr>
+        <w:drawing>
+          <wp:inline distT="0" distB="0" distL="0" distR="0" wp14:anchorId="6E801D01" wp14:editId="5EC3E631">
+            <wp:extent cx="5274310" cy="1045845"/>
+            <wp:effectExtent l="0" t="0" r="2540" b="1905"/>
+            <wp:docPr id="15" name="תמונה 15" descr="תמונה שמכילה טקסט, מכתב&#10;&#10;התיאור נוצר באופן אוטומטי"/>
+            <wp:cNvGraphicFramePr>
+              <a:graphicFrameLocks xmlns:a="http://schemas.openxmlformats.org/drawingml/2006/main" noChangeAspect="1"/>
+            </wp:cNvGraphicFramePr>
+            <a:graphic xmlns:a="http://schemas.openxmlformats.org/drawingml/2006/main">
+              <a:graphicData uri="http://schemas.openxmlformats.org/drawingml/2006/picture">
+                <pic:pic xmlns:pic="http://schemas.openxmlformats.org/drawingml/2006/picture">
+                  <pic:nvPicPr>
+                    <pic:cNvPr id="15" name="תמונה 15" descr="תמונה שמכילה טקסט, מכתב&#10;&#10;התיאור נוצר באופן אוטומטי"/>
+                    <pic:cNvPicPr/>
+                  </pic:nvPicPr>
+                  <pic:blipFill>
+                    <a:blip r:embed="rId18"/>
+                    <a:stretch>
+                      <a:fillRect/>
+                    </a:stretch>
+                  </pic:blipFill>
+                  <pic:spPr>
+                    <a:xfrm>
+                      <a:off x="0" y="0"/>
+                      <a:ext cx="5274310" cy="1045845"/>
+                    </a:xfrm>
+                    <a:prstGeom prst="rect">
+                      <a:avLst/>
+                    </a:prstGeom>
+                  </pic:spPr>
+                </pic:pic>
+              </a:graphicData>
+            </a:graphic>
+          </wp:inline>
+        </w:drawing>
+      </w:r>
+    </w:p>
+    <w:p>
+      <w:pPr>
+        <w:tabs>
+          <w:tab w:val="left" w:pos="1413"/>
+        </w:tabs>
+        <w:bidi w:val="0"/>
+        <w:jc w:val="center"/>
+        <w:rPr>
+          <w:b/>
+          <w:bCs/>
+          <w:sz w:val="28"/>
+          <w:szCs w:val="28"/>
+          <w:rtl/>
+        </w:rPr>
+      </w:pPr>
+    </w:p>
+    <w:p>
+      <w:pPr>
+        <w:tabs>
+          <w:tab w:val="left" w:pos="1413"/>
+        </w:tabs>
+        <w:bidi w:val="0"/>
+        <w:jc w:val="center"/>
+        <w:rPr>
+          <w:b/>
+          <w:bCs/>
+          <w:sz w:val="28"/>
+          <w:szCs w:val="28"/>
+          <w:rtl/>
+        </w:rPr>
+      </w:pPr>
+    </w:p>
+    <w:p>
+      <w:pPr>
+        <w:tabs>
+          <w:tab w:val="left" w:pos="1413"/>
+        </w:tabs>
+        <w:bidi w:val="0"/>
+        <w:jc w:val="center"/>
+        <w:rPr>
+          <w:b/>
+          <w:bCs/>
+          <w:sz w:val="28"/>
+          <w:szCs w:val="28"/>
+        </w:rPr>
+      </w:pPr>
       <w:r>
         <w:rPr>
           <w:rFonts w:hint="cs"/>
@@ -711,7 +1929,18 @@
           <w:szCs w:val="28"/>
           <w:rtl/>
         </w:rPr>
-        <w:t>דגשים לבדיקה</w:t>
+        <w:t>ד</w:t>
+      </w:r>
+      <w:r>
+        <w:rPr>
+          <w:rFonts w:hint="cs"/>
+          <w:b/>
+          <w:bCs/>
+          <w:sz w:val="28"/>
+          <w:szCs w:val="28"/>
+          <w:rtl/>
+        </w:rPr>
+        <w:t>גשים לבדיקה</w:t>
       </w:r>
     </w:p>
     <w:p>
@@ -765,9 +1994,6 @@
         <w:tabs>
           <w:tab w:val="left" w:pos="1413"/>
         </w:tabs>
-        <w:rPr>
-          <w:rtl/>
-        </w:rPr>
       </w:pPr>
       <w:r>
         <w:rPr>
@@ -775,6 +2001,265 @@
           <w:rtl/>
         </w:rPr>
         <w:t>לבדוק שאובייקטים לא ריקים כאשר משווים אובייקטים</w:t>
+      </w:r>
+    </w:p>
+    <w:p>
+      <w:pPr>
+        <w:pStyle w:val="a7"/>
+        <w:numPr>
+          <w:ilvl w:val="0"/>
+          <w:numId w:val="2"/>
+        </w:numPr>
+        <w:tabs>
+          <w:tab w:val="left" w:pos="1413"/>
+        </w:tabs>
+      </w:pPr>
+      <w:r>
+        <w:rPr>
+          <w:rtl/>
+        </w:rPr>
+        <w:lastRenderedPageBreak/>
+        <w:t>מימוש תוכנית ייחשב טוב יותר אם הוא יהיה ללא שימוש בפקודה</w:t>
+      </w:r>
+      <w:r>
+        <w:t xml:space="preserve"> break </w:t>
+      </w:r>
+      <w:r>
+        <w:rPr>
+          <w:rtl/>
+        </w:rPr>
+        <w:t xml:space="preserve">או </w:t>
+      </w:r>
+      <w:r>
+        <w:t xml:space="preserve">return </w:t>
+      </w:r>
+      <w:r>
+        <w:rPr>
+          <w:rtl/>
+        </w:rPr>
+        <w:t>מתוך גוף הלולאה</w:t>
+      </w:r>
+      <w:r>
+        <w:t>.</w:t>
+      </w:r>
+    </w:p>
+    <w:p>
+      <w:pPr>
+        <w:pStyle w:val="a7"/>
+        <w:numPr>
+          <w:ilvl w:val="0"/>
+          <w:numId w:val="2"/>
+        </w:numPr>
+        <w:tabs>
+          <w:tab w:val="left" w:pos="1413"/>
+        </w:tabs>
+      </w:pPr>
+      <w:r>
+        <w:rPr>
+          <w:rFonts w:hint="cs"/>
+          <w:rtl/>
+        </w:rPr>
+        <w:t xml:space="preserve">השוואת אובייקטים ומחרוזות רק עם </w:t>
+      </w:r>
+      <w:r>
+        <w:t xml:space="preserve">equals </w:t>
+      </w:r>
+    </w:p>
+    <w:p>
+      <w:pPr>
+        <w:pStyle w:val="a7"/>
+        <w:numPr>
+          <w:ilvl w:val="0"/>
+          <w:numId w:val="2"/>
+        </w:numPr>
+        <w:tabs>
+          <w:tab w:val="left" w:pos="1413"/>
+        </w:tabs>
+      </w:pPr>
+      <w:r>
+        <w:rPr>
+          <w:rFonts w:hint="cs"/>
+          <w:rtl/>
+        </w:rPr>
+        <w:t>קבועים</w:t>
+      </w:r>
+    </w:p>
+    <w:p>
+      <w:pPr>
+        <w:pStyle w:val="a7"/>
+        <w:numPr>
+          <w:ilvl w:val="0"/>
+          <w:numId w:val="2"/>
+        </w:numPr>
+        <w:tabs>
+          <w:tab w:val="left" w:pos="1413"/>
+        </w:tabs>
+      </w:pPr>
+      <w:r>
+        <w:rPr>
+          <w:rFonts w:hint="cs"/>
+          <w:rtl/>
+        </w:rPr>
+        <w:t>תיעוד</w:t>
+      </w:r>
+    </w:p>
+    <w:p>
+      <w:pPr>
+        <w:pStyle w:val="a7"/>
+        <w:numPr>
+          <w:ilvl w:val="0"/>
+          <w:numId w:val="2"/>
+        </w:numPr>
+        <w:tabs>
+          <w:tab w:val="left" w:pos="1413"/>
+        </w:tabs>
+      </w:pPr>
+      <w:r>
+        <w:rPr>
+          <w:rFonts w:hint="cs"/>
+          <w:rtl/>
+        </w:rPr>
+        <w:t>השוואת דאבל היא בעייתית</w:t>
+      </w:r>
+    </w:p>
+    <w:p>
+      <w:pPr>
+        <w:pStyle w:val="a7"/>
+        <w:numPr>
+          <w:ilvl w:val="0"/>
+          <w:numId w:val="2"/>
+        </w:numPr>
+        <w:tabs>
+          <w:tab w:val="left" w:pos="1413"/>
+        </w:tabs>
+      </w:pPr>
+      <w:r>
+        <w:rPr>
+          <w:rFonts w:hint="cs"/>
+          <w:rtl/>
+        </w:rPr>
+        <w:t>חלוקה בעשר</w:t>
+      </w:r>
+    </w:p>
+    <w:p>
+      <w:pPr>
+        <w:pStyle w:val="a7"/>
+        <w:numPr>
+          <w:ilvl w:val="0"/>
+          <w:numId w:val="2"/>
+        </w:numPr>
+        <w:tabs>
+          <w:tab w:val="left" w:pos="1413"/>
+        </w:tabs>
+      </w:pPr>
+      <w:r>
+        <w:rPr>
+          <w:rFonts w:hint="cs"/>
+          <w:rtl/>
+        </w:rPr>
+        <w:t xml:space="preserve">להימנע מביטוי מפגר כמו: </w:t>
+      </w:r>
+      <w:r>
+        <w:rPr>
+          <w:noProof/>
+        </w:rPr>
+        <w:drawing>
+          <wp:inline distT="0" distB="0" distL="0" distR="0" wp14:anchorId="70F45E3C" wp14:editId="69D00D72">
+            <wp:extent cx="3838575" cy="295275"/>
+            <wp:effectExtent l="0" t="0" r="9525" b="9525"/>
+            <wp:docPr id="13" name="תמונה 13"/>
+            <wp:cNvGraphicFramePr>
+              <a:graphicFrameLocks xmlns:a="http://schemas.openxmlformats.org/drawingml/2006/main" noChangeAspect="1"/>
+            </wp:cNvGraphicFramePr>
+            <a:graphic xmlns:a="http://schemas.openxmlformats.org/drawingml/2006/main">
+              <a:graphicData uri="http://schemas.openxmlformats.org/drawingml/2006/picture">
+                <pic:pic xmlns:pic="http://schemas.openxmlformats.org/drawingml/2006/picture">
+                  <pic:nvPicPr>
+                    <pic:cNvPr id="1" name=""/>
+                    <pic:cNvPicPr/>
+                  </pic:nvPicPr>
+                  <pic:blipFill>
+                    <a:blip r:embed="rId19"/>
+                    <a:stretch>
+                      <a:fillRect/>
+                    </a:stretch>
+                  </pic:blipFill>
+                  <pic:spPr>
+                    <a:xfrm>
+                      <a:off x="0" y="0"/>
+                      <a:ext cx="3838575" cy="295275"/>
+                    </a:xfrm>
+                    <a:prstGeom prst="rect">
+                      <a:avLst/>
+                    </a:prstGeom>
+                  </pic:spPr>
+                </pic:pic>
+              </a:graphicData>
+            </a:graphic>
+          </wp:inline>
+        </w:drawing>
+      </w:r>
+    </w:p>
+    <w:p>
+      <w:pPr>
+        <w:pStyle w:val="a7"/>
+        <w:tabs>
+          <w:tab w:val="left" w:pos="1413"/>
+        </w:tabs>
+        <w:ind w:left="1440"/>
+      </w:pPr>
+    </w:p>
+    <w:p>
+      <w:pPr>
+        <w:pStyle w:val="a7"/>
+        <w:tabs>
+          <w:tab w:val="left" w:pos="1413"/>
+        </w:tabs>
+        <w:ind w:left="1440"/>
+        <w:rPr>
+          <w:rFonts w:hint="cs"/>
+          <w:rtl/>
+        </w:rPr>
+      </w:pPr>
+      <w:r>
+        <w:rPr>
+          <w:noProof/>
+        </w:rPr>
+        <w:drawing>
+          <wp:inline distT="0" distB="0" distL="0" distR="0" wp14:anchorId="6841EEF1" wp14:editId="44787628">
+            <wp:extent cx="3514725" cy="1676400"/>
+            <wp:effectExtent l="0" t="0" r="9525" b="0"/>
+            <wp:docPr id="14" name="תמונה 14"/>
+            <wp:cNvGraphicFramePr>
+              <a:graphicFrameLocks xmlns:a="http://schemas.openxmlformats.org/drawingml/2006/main" noChangeAspect="1"/>
+            </wp:cNvGraphicFramePr>
+            <a:graphic xmlns:a="http://schemas.openxmlformats.org/drawingml/2006/main">
+              <a:graphicData uri="http://schemas.openxmlformats.org/drawingml/2006/picture">
+                <pic:pic xmlns:pic="http://schemas.openxmlformats.org/drawingml/2006/picture">
+                  <pic:nvPicPr>
+                    <pic:cNvPr id="1" name=""/>
+                    <pic:cNvPicPr/>
+                  </pic:nvPicPr>
+                  <pic:blipFill>
+                    <a:blip r:embed="rId20"/>
+                    <a:stretch>
+                      <a:fillRect/>
+                    </a:stretch>
+                  </pic:blipFill>
+                  <pic:spPr>
+                    <a:xfrm>
+                      <a:off x="0" y="0"/>
+                      <a:ext cx="3514725" cy="1676400"/>
+                    </a:xfrm>
+                    <a:prstGeom prst="rect">
+                      <a:avLst/>
+                    </a:prstGeom>
+                  </pic:spPr>
+                </pic:pic>
+              </a:graphicData>
+            </a:graphic>
+          </wp:inline>
+        </w:drawing>
       </w:r>
     </w:p>
     <w:sectPr>
@@ -1067,11 +2552,100 @@
       </w:rPr>
     </w:lvl>
   </w:abstractNum>
+  <w:abstractNum w:abstractNumId="2" w15:restartNumberingAfterBreak="0">
+    <w:nsid w:val="62D72159"/>
+    <w:multiLevelType w:val="hybridMultilevel"/>
+    <w:tmpl w:val="0D9EAEF2"/>
+    <w:lvl w:ilvl="0" w:tplc="0409000F">
+      <w:start w:val="1"/>
+      <w:numFmt w:val="decimal"/>
+      <w:lvlText w:val="%1."/>
+      <w:lvlJc w:val="left"/>
+      <w:pPr>
+        <w:ind w:left="720" w:hanging="360"/>
+      </w:pPr>
+    </w:lvl>
+    <w:lvl w:ilvl="1" w:tplc="04090019" w:tentative="1">
+      <w:start w:val="1"/>
+      <w:numFmt w:val="lowerLetter"/>
+      <w:lvlText w:val="%2."/>
+      <w:lvlJc w:val="left"/>
+      <w:pPr>
+        <w:ind w:left="1440" w:hanging="360"/>
+      </w:pPr>
+    </w:lvl>
+    <w:lvl w:ilvl="2" w:tplc="0409001B" w:tentative="1">
+      <w:start w:val="1"/>
+      <w:numFmt w:val="lowerRoman"/>
+      <w:lvlText w:val="%3."/>
+      <w:lvlJc w:val="right"/>
+      <w:pPr>
+        <w:ind w:left="2160" w:hanging="180"/>
+      </w:pPr>
+    </w:lvl>
+    <w:lvl w:ilvl="3" w:tplc="0409000F" w:tentative="1">
+      <w:start w:val="1"/>
+      <w:numFmt w:val="decimal"/>
+      <w:lvlText w:val="%4."/>
+      <w:lvlJc w:val="left"/>
+      <w:pPr>
+        <w:ind w:left="2880" w:hanging="360"/>
+      </w:pPr>
+    </w:lvl>
+    <w:lvl w:ilvl="4" w:tplc="04090019" w:tentative="1">
+      <w:start w:val="1"/>
+      <w:numFmt w:val="lowerLetter"/>
+      <w:lvlText w:val="%5."/>
+      <w:lvlJc w:val="left"/>
+      <w:pPr>
+        <w:ind w:left="3600" w:hanging="360"/>
+      </w:pPr>
+    </w:lvl>
+    <w:lvl w:ilvl="5" w:tplc="0409001B" w:tentative="1">
+      <w:start w:val="1"/>
+      <w:numFmt w:val="lowerRoman"/>
+      <w:lvlText w:val="%6."/>
+      <w:lvlJc w:val="right"/>
+      <w:pPr>
+        <w:ind w:left="4320" w:hanging="180"/>
+      </w:pPr>
+    </w:lvl>
+    <w:lvl w:ilvl="6" w:tplc="0409000F" w:tentative="1">
+      <w:start w:val="1"/>
+      <w:numFmt w:val="decimal"/>
+      <w:lvlText w:val="%7."/>
+      <w:lvlJc w:val="left"/>
+      <w:pPr>
+        <w:ind w:left="5040" w:hanging="360"/>
+      </w:pPr>
+    </w:lvl>
+    <w:lvl w:ilvl="7" w:tplc="04090019" w:tentative="1">
+      <w:start w:val="1"/>
+      <w:numFmt w:val="lowerLetter"/>
+      <w:lvlText w:val="%8."/>
+      <w:lvlJc w:val="left"/>
+      <w:pPr>
+        <w:ind w:left="5760" w:hanging="360"/>
+      </w:pPr>
+    </w:lvl>
+    <w:lvl w:ilvl="8" w:tplc="0409001B" w:tentative="1">
+      <w:start w:val="1"/>
+      <w:numFmt w:val="lowerRoman"/>
+      <w:lvlText w:val="%9."/>
+      <w:lvlJc w:val="right"/>
+      <w:pPr>
+        <w:ind w:left="6480" w:hanging="180"/>
+      </w:pPr>
+    </w:lvl>
+  </w:abstractNum>
   <w:num w:numId="1" w16cid:durableId="1410541197">
     <w:abstractNumId w:val="1"/>
   </w:num>
   <w:num w:numId="2" w16cid:durableId="1340425517">
     <w:abstractNumId w:val="0"/>
+  </w:num>
+  <w:num w:numId="3" w16cid:durableId="40860335">
+    <w:abstractNumId w:val="2"/>
   </w:num>
 </w:numbering>
 </file>
@@ -1481,7 +3055,6 @@
   <w:style w:type="character" w:default="1" w:styleId="a0">
     <w:name w:val="Default Paragraph Font"/>
     <w:uiPriority w:val="1"/>
-    <w:semiHidden/>
     <w:unhideWhenUsed/>
   </w:style>
   <w:style w:type="table" w:default="1" w:styleId="a1">

</xml_diff>

<commit_message>
finished chapter 6 and mmn12, learning chapter 7
</commit_message>
<xml_diff>
--- a/notes.docx
+++ b/notes.docx
@@ -6,6 +6,21 @@
       <w:pPr>
         <w:bidi w:val="0"/>
       </w:pPr>
+      <w:r>
+        <w:softHyphen/>
+      </w:r>
+      <w:r>
+        <w:softHyphen/>
+      </w:r>
+      <w:r>
+        <w:softHyphen/>
+      </w:r>
+      <w:r>
+        <w:softHyphen/>
+      </w:r>
+      <w:r>
+        <w:softHyphen/>
+      </w:r>
       <w:r>
         <w:rPr>
           <w:rFonts w:hint="cs"/>
@@ -451,15 +466,7 @@
         <w:bidi w:val="0"/>
       </w:pPr>
       <w:r>
-        <w:t xml:space="preserve">X = (…)? </w:t>
-      </w:r>
-      <w:proofErr w:type="gramStart"/>
-      <w:r>
-        <w:t>3 :</w:t>
-      </w:r>
-      <w:proofErr w:type="gramEnd"/>
-      <w:r>
-        <w:t xml:space="preserve"> 7;</w:t>
+        <w:t>X = (…)? 3 : 7;</w:t>
       </w:r>
       <w:r>
         <w:rPr>
@@ -476,29 +483,8 @@
         <w:bidi w:val="0"/>
       </w:pPr>
       <w:r>
-        <w:t xml:space="preserve">          </w:t>
-      </w:r>
-      <w:proofErr w:type="spellStart"/>
-      <w:r>
-        <w:t>System.out.println</w:t>
-      </w:r>
-      <w:proofErr w:type="spellEnd"/>
-      <w:r>
-        <w:t>("Flight Elal1 is: " + (elal1.full()?"</w:t>
-      </w:r>
-      <w:proofErr w:type="spellStart"/>
-      <w:r>
-        <w:t>full":"not</w:t>
-      </w:r>
-      <w:proofErr w:type="spellEnd"/>
-      <w:r>
-        <w:t xml:space="preserve"> full")</w:t>
-      </w:r>
-      <w:proofErr w:type="gramStart"/>
-      <w:r>
-        <w:t>);</w:t>
-      </w:r>
-      <w:proofErr w:type="gramEnd"/>
+        <w:t>          System.out.println("Flight Elal1 is: " + (elal1.full()?"full":"not full"));</w:t>
+      </w:r>
     </w:p>
     <w:p>
       <w:pPr>
@@ -521,7 +507,6 @@
         <w:rPr>
           <w:noProof/>
         </w:rPr>
-        <w:lastRenderedPageBreak/>
         <w:drawing>
           <wp:anchor distT="0" distB="0" distL="114300" distR="114300" simplePos="0" relativeHeight="251658240" behindDoc="1" locked="0" layoutInCell="1" allowOverlap="1" wp14:anchorId="65E8178B" wp14:editId="69933F0F">
             <wp:simplePos x="0" y="0"/>
@@ -587,13 +572,8 @@
         </w:rPr>
         <w:t xml:space="preserve">מניעת </w:t>
       </w:r>
-      <w:proofErr w:type="spellStart"/>
-      <w:r>
-        <w:t>ailising</w:t>
-      </w:r>
-      <w:proofErr w:type="spellEnd"/>
-      <w:r>
-        <w:t xml:space="preserve"> </w:t>
+      <w:r>
+        <w:t xml:space="preserve">ailising </w:t>
       </w:r>
       <w:r>
         <w:rPr>
@@ -1396,17 +1376,8 @@
           <w:sz w:val="28"/>
           <w:szCs w:val="28"/>
         </w:rPr>
-        <w:t xml:space="preserve">author </w:t>
-      </w:r>
-      <w:proofErr w:type="spellStart"/>
-      <w:r>
-        <w:rPr>
-          <w:sz w:val="28"/>
-          <w:szCs w:val="28"/>
-        </w:rPr>
-        <w:t>Shaul</w:t>
-      </w:r>
-      <w:proofErr w:type="spellEnd"/>
+        <w:t>author Shaul</w:t>
+      </w:r>
     </w:p>
     <w:p>
       <w:pPr>
@@ -1416,7 +1387,6 @@
         </w:tabs>
         <w:bidi w:val="0"/>
         <w:rPr>
-          <w:rFonts w:hint="cs"/>
           <w:sz w:val="28"/>
           <w:szCs w:val="28"/>
           <w:rtl/>
@@ -1886,7 +1856,1721 @@
           <w:bCs/>
           <w:sz w:val="28"/>
           <w:szCs w:val="28"/>
-          <w:rtl/>
+        </w:rPr>
+      </w:pPr>
+      <w:r>
+        <w:rPr>
+          <w:noProof/>
+        </w:rPr>
+        <w:lastRenderedPageBreak/>
+        <w:drawing>
+          <wp:inline distT="0" distB="0" distL="0" distR="0" wp14:anchorId="00DCE03C" wp14:editId="3493164B">
+            <wp:extent cx="4695825" cy="2038350"/>
+            <wp:effectExtent l="0" t="0" r="9525" b="0"/>
+            <wp:docPr id="840824811" name="תמונה 1"/>
+            <wp:cNvGraphicFramePr>
+              <a:graphicFrameLocks xmlns:a="http://schemas.openxmlformats.org/drawingml/2006/main" noChangeAspect="1"/>
+            </wp:cNvGraphicFramePr>
+            <a:graphic xmlns:a="http://schemas.openxmlformats.org/drawingml/2006/main">
+              <a:graphicData uri="http://schemas.openxmlformats.org/drawingml/2006/picture">
+                <pic:pic xmlns:pic="http://schemas.openxmlformats.org/drawingml/2006/picture">
+                  <pic:nvPicPr>
+                    <pic:cNvPr id="840824811" name=""/>
+                    <pic:cNvPicPr/>
+                  </pic:nvPicPr>
+                  <pic:blipFill>
+                    <a:blip r:embed="rId19"/>
+                    <a:stretch>
+                      <a:fillRect/>
+                    </a:stretch>
+                  </pic:blipFill>
+                  <pic:spPr>
+                    <a:xfrm>
+                      <a:off x="0" y="0"/>
+                      <a:ext cx="4695825" cy="2038350"/>
+                    </a:xfrm>
+                    <a:prstGeom prst="rect">
+                      <a:avLst/>
+                    </a:prstGeom>
+                  </pic:spPr>
+                </pic:pic>
+              </a:graphicData>
+            </a:graphic>
+          </wp:inline>
+        </w:drawing>
+      </w:r>
+    </w:p>
+    <w:p>
+      <w:pPr>
+        <w:tabs>
+          <w:tab w:val="left" w:pos="1413"/>
+        </w:tabs>
+        <w:bidi w:val="0"/>
+        <w:jc w:val="center"/>
+        <w:rPr>
+          <w:b/>
+          <w:bCs/>
+          <w:sz w:val="28"/>
+          <w:szCs w:val="28"/>
+        </w:rPr>
+      </w:pPr>
+      <w:r>
+        <w:rPr>
+          <w:noProof/>
+        </w:rPr>
+        <w:drawing>
+          <wp:inline distT="0" distB="0" distL="0" distR="0" wp14:anchorId="27AA3CF7" wp14:editId="25161725">
+            <wp:extent cx="5274310" cy="1414145"/>
+            <wp:effectExtent l="0" t="0" r="2540" b="0"/>
+            <wp:docPr id="1521487024" name="תמונה 1"/>
+            <wp:cNvGraphicFramePr>
+              <a:graphicFrameLocks xmlns:a="http://schemas.openxmlformats.org/drawingml/2006/main" noChangeAspect="1"/>
+            </wp:cNvGraphicFramePr>
+            <a:graphic xmlns:a="http://schemas.openxmlformats.org/drawingml/2006/main">
+              <a:graphicData uri="http://schemas.openxmlformats.org/drawingml/2006/picture">
+                <pic:pic xmlns:pic="http://schemas.openxmlformats.org/drawingml/2006/picture">
+                  <pic:nvPicPr>
+                    <pic:cNvPr id="1521487024" name=""/>
+                    <pic:cNvPicPr/>
+                  </pic:nvPicPr>
+                  <pic:blipFill>
+                    <a:blip r:embed="rId20"/>
+                    <a:stretch>
+                      <a:fillRect/>
+                    </a:stretch>
+                  </pic:blipFill>
+                  <pic:spPr>
+                    <a:xfrm>
+                      <a:off x="0" y="0"/>
+                      <a:ext cx="5274310" cy="1414145"/>
+                    </a:xfrm>
+                    <a:prstGeom prst="rect">
+                      <a:avLst/>
+                    </a:prstGeom>
+                  </pic:spPr>
+                </pic:pic>
+              </a:graphicData>
+            </a:graphic>
+          </wp:inline>
+        </w:drawing>
+      </w:r>
+    </w:p>
+    <w:p>
+      <w:pPr>
+        <w:tabs>
+          <w:tab w:val="left" w:pos="1413"/>
+        </w:tabs>
+        <w:bidi w:val="0"/>
+        <w:jc w:val="center"/>
+        <w:rPr>
+          <w:b/>
+          <w:bCs/>
+          <w:sz w:val="28"/>
+          <w:szCs w:val="28"/>
+        </w:rPr>
+      </w:pPr>
+      <w:r>
+        <w:rPr>
+          <w:noProof/>
+        </w:rPr>
+        <w:drawing>
+          <wp:inline distT="0" distB="0" distL="0" distR="0" wp14:anchorId="75FC4524" wp14:editId="42BF333D">
+            <wp:extent cx="5274310" cy="2773045"/>
+            <wp:effectExtent l="0" t="0" r="2540" b="8255"/>
+            <wp:docPr id="1056201382" name="תמונה 1"/>
+            <wp:cNvGraphicFramePr>
+              <a:graphicFrameLocks xmlns:a="http://schemas.openxmlformats.org/drawingml/2006/main" noChangeAspect="1"/>
+            </wp:cNvGraphicFramePr>
+            <a:graphic xmlns:a="http://schemas.openxmlformats.org/drawingml/2006/main">
+              <a:graphicData uri="http://schemas.openxmlformats.org/drawingml/2006/picture">
+                <pic:pic xmlns:pic="http://schemas.openxmlformats.org/drawingml/2006/picture">
+                  <pic:nvPicPr>
+                    <pic:cNvPr id="1056201382" name=""/>
+                    <pic:cNvPicPr/>
+                  </pic:nvPicPr>
+                  <pic:blipFill>
+                    <a:blip r:embed="rId21"/>
+                    <a:stretch>
+                      <a:fillRect/>
+                    </a:stretch>
+                  </pic:blipFill>
+                  <pic:spPr>
+                    <a:xfrm>
+                      <a:off x="0" y="0"/>
+                      <a:ext cx="5274310" cy="2773045"/>
+                    </a:xfrm>
+                    <a:prstGeom prst="rect">
+                      <a:avLst/>
+                    </a:prstGeom>
+                  </pic:spPr>
+                </pic:pic>
+              </a:graphicData>
+            </a:graphic>
+          </wp:inline>
+        </w:drawing>
+      </w:r>
+      <w:r>
+        <w:rPr>
+          <w:noProof/>
+        </w:rPr>
+        <w:drawing>
+          <wp:inline distT="0" distB="0" distL="0" distR="0" wp14:anchorId="46310DCE" wp14:editId="5C29FFA1">
+            <wp:extent cx="5274310" cy="595630"/>
+            <wp:effectExtent l="0" t="0" r="0" b="0"/>
+            <wp:docPr id="91881810" name="תמונה 1"/>
+            <wp:cNvGraphicFramePr>
+              <a:graphicFrameLocks xmlns:a="http://schemas.openxmlformats.org/drawingml/2006/main" noChangeAspect="1"/>
+            </wp:cNvGraphicFramePr>
+            <a:graphic xmlns:a="http://schemas.openxmlformats.org/drawingml/2006/main">
+              <a:graphicData uri="http://schemas.openxmlformats.org/drawingml/2006/picture">
+                <pic:pic xmlns:pic="http://schemas.openxmlformats.org/drawingml/2006/picture">
+                  <pic:nvPicPr>
+                    <pic:cNvPr id="91881810" name=""/>
+                    <pic:cNvPicPr/>
+                  </pic:nvPicPr>
+                  <pic:blipFill>
+                    <a:blip r:embed="rId22"/>
+                    <a:stretch>
+                      <a:fillRect/>
+                    </a:stretch>
+                  </pic:blipFill>
+                  <pic:spPr>
+                    <a:xfrm>
+                      <a:off x="0" y="0"/>
+                      <a:ext cx="5274310" cy="595630"/>
+                    </a:xfrm>
+                    <a:prstGeom prst="rect">
+                      <a:avLst/>
+                    </a:prstGeom>
+                  </pic:spPr>
+                </pic:pic>
+              </a:graphicData>
+            </a:graphic>
+          </wp:inline>
+        </w:drawing>
+      </w:r>
+    </w:p>
+    <w:p>
+      <w:pPr>
+        <w:tabs>
+          <w:tab w:val="left" w:pos="1413"/>
+        </w:tabs>
+        <w:bidi w:val="0"/>
+        <w:jc w:val="center"/>
+        <w:rPr>
+          <w:b/>
+          <w:bCs/>
+          <w:sz w:val="28"/>
+          <w:szCs w:val="28"/>
+        </w:rPr>
+      </w:pPr>
+      <w:r>
+        <w:rPr>
+          <w:noProof/>
+        </w:rPr>
+        <w:lastRenderedPageBreak/>
+        <w:drawing>
+          <wp:inline distT="0" distB="0" distL="0" distR="0" wp14:anchorId="56EA2C6B" wp14:editId="084296AE">
+            <wp:extent cx="5274310" cy="3408680"/>
+            <wp:effectExtent l="0" t="0" r="2540" b="1270"/>
+            <wp:docPr id="1204896551" name="תמונה 1"/>
+            <wp:cNvGraphicFramePr>
+              <a:graphicFrameLocks xmlns:a="http://schemas.openxmlformats.org/drawingml/2006/main" noChangeAspect="1"/>
+            </wp:cNvGraphicFramePr>
+            <a:graphic xmlns:a="http://schemas.openxmlformats.org/drawingml/2006/main">
+              <a:graphicData uri="http://schemas.openxmlformats.org/drawingml/2006/picture">
+                <pic:pic xmlns:pic="http://schemas.openxmlformats.org/drawingml/2006/picture">
+                  <pic:nvPicPr>
+                    <pic:cNvPr id="1204896551" name=""/>
+                    <pic:cNvPicPr/>
+                  </pic:nvPicPr>
+                  <pic:blipFill>
+                    <a:blip r:embed="rId23"/>
+                    <a:stretch>
+                      <a:fillRect/>
+                    </a:stretch>
+                  </pic:blipFill>
+                  <pic:spPr>
+                    <a:xfrm>
+                      <a:off x="0" y="0"/>
+                      <a:ext cx="5274310" cy="3408680"/>
+                    </a:xfrm>
+                    <a:prstGeom prst="rect">
+                      <a:avLst/>
+                    </a:prstGeom>
+                  </pic:spPr>
+                </pic:pic>
+              </a:graphicData>
+            </a:graphic>
+          </wp:inline>
+        </w:drawing>
+      </w:r>
+    </w:p>
+    <w:p>
+      <w:pPr>
+        <w:tabs>
+          <w:tab w:val="left" w:pos="1413"/>
+        </w:tabs>
+        <w:bidi w:val="0"/>
+        <w:jc w:val="center"/>
+        <w:rPr>
+          <w:b/>
+          <w:bCs/>
+          <w:sz w:val="28"/>
+          <w:szCs w:val="28"/>
+        </w:rPr>
+      </w:pPr>
+      <w:r>
+        <w:rPr>
+          <w:noProof/>
+        </w:rPr>
+        <w:drawing>
+          <wp:inline distT="0" distB="0" distL="0" distR="0" wp14:anchorId="695A5A36" wp14:editId="7E4CE39D">
+            <wp:extent cx="5274310" cy="1264920"/>
+            <wp:effectExtent l="0" t="0" r="2540" b="0"/>
+            <wp:docPr id="1628886384" name="תמונה 1"/>
+            <wp:cNvGraphicFramePr>
+              <a:graphicFrameLocks xmlns:a="http://schemas.openxmlformats.org/drawingml/2006/main" noChangeAspect="1"/>
+            </wp:cNvGraphicFramePr>
+            <a:graphic xmlns:a="http://schemas.openxmlformats.org/drawingml/2006/main">
+              <a:graphicData uri="http://schemas.openxmlformats.org/drawingml/2006/picture">
+                <pic:pic xmlns:pic="http://schemas.openxmlformats.org/drawingml/2006/picture">
+                  <pic:nvPicPr>
+                    <pic:cNvPr id="1628886384" name=""/>
+                    <pic:cNvPicPr/>
+                  </pic:nvPicPr>
+                  <pic:blipFill>
+                    <a:blip r:embed="rId24"/>
+                    <a:stretch>
+                      <a:fillRect/>
+                    </a:stretch>
+                  </pic:blipFill>
+                  <pic:spPr>
+                    <a:xfrm>
+                      <a:off x="0" y="0"/>
+                      <a:ext cx="5274310" cy="1264920"/>
+                    </a:xfrm>
+                    <a:prstGeom prst="rect">
+                      <a:avLst/>
+                    </a:prstGeom>
+                  </pic:spPr>
+                </pic:pic>
+              </a:graphicData>
+            </a:graphic>
+          </wp:inline>
+        </w:drawing>
+      </w:r>
+    </w:p>
+    <w:p>
+      <w:pPr>
+        <w:tabs>
+          <w:tab w:val="left" w:pos="1413"/>
+        </w:tabs>
+        <w:bidi w:val="0"/>
+        <w:jc w:val="right"/>
+        <w:rPr>
+          <w:sz w:val="24"/>
+          <w:szCs w:val="24"/>
+          <w:rtl/>
+        </w:rPr>
+      </w:pPr>
+      <w:r>
+        <w:rPr>
+          <w:rFonts w:hint="cs"/>
+          <w:sz w:val="24"/>
+          <w:szCs w:val="24"/>
+          <w:rtl/>
+        </w:rPr>
+        <w:t>מערך:</w:t>
+      </w:r>
+    </w:p>
+    <w:p>
+      <w:pPr>
+        <w:tabs>
+          <w:tab w:val="left" w:pos="1413"/>
+        </w:tabs>
+        <w:bidi w:val="0"/>
+        <w:jc w:val="right"/>
+        <w:rPr>
+          <w:sz w:val="24"/>
+          <w:szCs w:val="24"/>
+          <w:rtl/>
+        </w:rPr>
+      </w:pPr>
+      <w:r>
+        <w:rPr>
+          <w:noProof/>
+        </w:rPr>
+        <w:drawing>
+          <wp:inline distT="0" distB="0" distL="0" distR="0" wp14:anchorId="319529D1" wp14:editId="5146406B">
+            <wp:extent cx="3161879" cy="327760"/>
+            <wp:effectExtent l="0" t="0" r="635" b="0"/>
+            <wp:docPr id="771964564" name="תמונה 1"/>
+            <wp:cNvGraphicFramePr>
+              <a:graphicFrameLocks xmlns:a="http://schemas.openxmlformats.org/drawingml/2006/main" noChangeAspect="1"/>
+            </wp:cNvGraphicFramePr>
+            <a:graphic xmlns:a="http://schemas.openxmlformats.org/drawingml/2006/main">
+              <a:graphicData uri="http://schemas.openxmlformats.org/drawingml/2006/picture">
+                <pic:pic xmlns:pic="http://schemas.openxmlformats.org/drawingml/2006/picture">
+                  <pic:nvPicPr>
+                    <pic:cNvPr id="771964564" name=""/>
+                    <pic:cNvPicPr/>
+                  </pic:nvPicPr>
+                  <pic:blipFill>
+                    <a:blip r:embed="rId25"/>
+                    <a:stretch>
+                      <a:fillRect/>
+                    </a:stretch>
+                  </pic:blipFill>
+                  <pic:spPr>
+                    <a:xfrm>
+                      <a:off x="0" y="0"/>
+                      <a:ext cx="3293860" cy="341441"/>
+                    </a:xfrm>
+                    <a:prstGeom prst="rect">
+                      <a:avLst/>
+                    </a:prstGeom>
+                  </pic:spPr>
+                </pic:pic>
+              </a:graphicData>
+            </a:graphic>
+          </wp:inline>
+        </w:drawing>
+      </w:r>
+    </w:p>
+    <w:p>
+      <w:pPr>
+        <w:tabs>
+          <w:tab w:val="left" w:pos="1413"/>
+        </w:tabs>
+        <w:bidi w:val="0"/>
+        <w:jc w:val="center"/>
+        <w:rPr>
+          <w:b/>
+          <w:bCs/>
+          <w:sz w:val="28"/>
+          <w:szCs w:val="28"/>
+        </w:rPr>
+      </w:pPr>
+    </w:p>
+    <w:p>
+      <w:pPr>
+        <w:tabs>
+          <w:tab w:val="left" w:pos="1413"/>
+        </w:tabs>
+        <w:bidi w:val="0"/>
+        <w:jc w:val="center"/>
+        <w:rPr>
+          <w:b/>
+          <w:bCs/>
+          <w:sz w:val="28"/>
+          <w:szCs w:val="28"/>
+        </w:rPr>
+      </w:pPr>
+      <w:r>
+        <w:rPr>
+          <w:noProof/>
+        </w:rPr>
+        <w:lastRenderedPageBreak/>
+        <w:drawing>
+          <wp:inline distT="0" distB="0" distL="0" distR="0" wp14:anchorId="122A8F18" wp14:editId="6841247C">
+            <wp:extent cx="5274310" cy="2759710"/>
+            <wp:effectExtent l="0" t="0" r="2540" b="2540"/>
+            <wp:docPr id="1993255965" name="תמונה 1"/>
+            <wp:cNvGraphicFramePr>
+              <a:graphicFrameLocks xmlns:a="http://schemas.openxmlformats.org/drawingml/2006/main" noChangeAspect="1"/>
+            </wp:cNvGraphicFramePr>
+            <a:graphic xmlns:a="http://schemas.openxmlformats.org/drawingml/2006/main">
+              <a:graphicData uri="http://schemas.openxmlformats.org/drawingml/2006/picture">
+                <pic:pic xmlns:pic="http://schemas.openxmlformats.org/drawingml/2006/picture">
+                  <pic:nvPicPr>
+                    <pic:cNvPr id="1993255965" name=""/>
+                    <pic:cNvPicPr/>
+                  </pic:nvPicPr>
+                  <pic:blipFill>
+                    <a:blip r:embed="rId26"/>
+                    <a:stretch>
+                      <a:fillRect/>
+                    </a:stretch>
+                  </pic:blipFill>
+                  <pic:spPr>
+                    <a:xfrm>
+                      <a:off x="0" y="0"/>
+                      <a:ext cx="5274310" cy="2759710"/>
+                    </a:xfrm>
+                    <a:prstGeom prst="rect">
+                      <a:avLst/>
+                    </a:prstGeom>
+                  </pic:spPr>
+                </pic:pic>
+              </a:graphicData>
+            </a:graphic>
+          </wp:inline>
+        </w:drawing>
+      </w:r>
+      <w:r>
+        <w:rPr>
+          <w:noProof/>
+        </w:rPr>
+        <w:drawing>
+          <wp:inline distT="0" distB="0" distL="0" distR="0" wp14:anchorId="3A523080" wp14:editId="2D63BF22">
+            <wp:extent cx="5274310" cy="935990"/>
+            <wp:effectExtent l="0" t="0" r="0" b="0"/>
+            <wp:docPr id="2084873602" name="תמונה 1" descr="תמונה שמכילה תרשים&#10;&#10;התיאור נוצר באופן אוטומטי"/>
+            <wp:cNvGraphicFramePr>
+              <a:graphicFrameLocks xmlns:a="http://schemas.openxmlformats.org/drawingml/2006/main" noChangeAspect="1"/>
+            </wp:cNvGraphicFramePr>
+            <a:graphic xmlns:a="http://schemas.openxmlformats.org/drawingml/2006/main">
+              <a:graphicData uri="http://schemas.openxmlformats.org/drawingml/2006/picture">
+                <pic:pic xmlns:pic="http://schemas.openxmlformats.org/drawingml/2006/picture">
+                  <pic:nvPicPr>
+                    <pic:cNvPr id="2084873602" name="תמונה 1" descr="תמונה שמכילה תרשים&#10;&#10;התיאור נוצר באופן אוטומטי"/>
+                    <pic:cNvPicPr/>
+                  </pic:nvPicPr>
+                  <pic:blipFill>
+                    <a:blip r:embed="rId27"/>
+                    <a:stretch>
+                      <a:fillRect/>
+                    </a:stretch>
+                  </pic:blipFill>
+                  <pic:spPr>
+                    <a:xfrm>
+                      <a:off x="0" y="0"/>
+                      <a:ext cx="5274310" cy="935990"/>
+                    </a:xfrm>
+                    <a:prstGeom prst="rect">
+                      <a:avLst/>
+                    </a:prstGeom>
+                  </pic:spPr>
+                </pic:pic>
+              </a:graphicData>
+            </a:graphic>
+          </wp:inline>
+        </w:drawing>
+      </w:r>
+      <w:r>
+        <w:rPr>
+          <w:noProof/>
+        </w:rPr>
+        <w:lastRenderedPageBreak/>
+        <w:drawing>
+          <wp:inline distT="0" distB="0" distL="0" distR="0" wp14:anchorId="3E9FB875" wp14:editId="0CDDD833">
+            <wp:extent cx="5150604" cy="2615609"/>
+            <wp:effectExtent l="0" t="0" r="0" b="0"/>
+            <wp:docPr id="1352647740" name="תמונה 1" descr="תמונה שמכילה טקסט&#10;&#10;התיאור נוצר באופן אוטומטי"/>
+            <wp:cNvGraphicFramePr>
+              <a:graphicFrameLocks xmlns:a="http://schemas.openxmlformats.org/drawingml/2006/main" noChangeAspect="1"/>
+            </wp:cNvGraphicFramePr>
+            <a:graphic xmlns:a="http://schemas.openxmlformats.org/drawingml/2006/main">
+              <a:graphicData uri="http://schemas.openxmlformats.org/drawingml/2006/picture">
+                <pic:pic xmlns:pic="http://schemas.openxmlformats.org/drawingml/2006/picture">
+                  <pic:nvPicPr>
+                    <pic:cNvPr id="1352647740" name="תמונה 1" descr="תמונה שמכילה טקסט&#10;&#10;התיאור נוצר באופן אוטומטי"/>
+                    <pic:cNvPicPr/>
+                  </pic:nvPicPr>
+                  <pic:blipFill>
+                    <a:blip r:embed="rId28"/>
+                    <a:stretch>
+                      <a:fillRect/>
+                    </a:stretch>
+                  </pic:blipFill>
+                  <pic:spPr>
+                    <a:xfrm>
+                      <a:off x="0" y="0"/>
+                      <a:ext cx="5150604" cy="2615609"/>
+                    </a:xfrm>
+                    <a:prstGeom prst="rect">
+                      <a:avLst/>
+                    </a:prstGeom>
+                  </pic:spPr>
+                </pic:pic>
+              </a:graphicData>
+            </a:graphic>
+          </wp:inline>
+        </w:drawing>
+      </w:r>
+      <w:r>
+        <w:rPr>
+          <w:noProof/>
+        </w:rPr>
+        <w:drawing>
+          <wp:inline distT="0" distB="0" distL="0" distR="0" wp14:anchorId="1A6548D5" wp14:editId="2D21A734">
+            <wp:extent cx="5274310" cy="3398520"/>
+            <wp:effectExtent l="0" t="0" r="0" b="0"/>
+            <wp:docPr id="6952688" name="תמונה 1" descr="תמונה שמכילה טקסט&#10;&#10;התיאור נוצר באופן אוטומטי"/>
+            <wp:cNvGraphicFramePr>
+              <a:graphicFrameLocks xmlns:a="http://schemas.openxmlformats.org/drawingml/2006/main" noChangeAspect="1"/>
+            </wp:cNvGraphicFramePr>
+            <a:graphic xmlns:a="http://schemas.openxmlformats.org/drawingml/2006/main">
+              <a:graphicData uri="http://schemas.openxmlformats.org/drawingml/2006/picture">
+                <pic:pic xmlns:pic="http://schemas.openxmlformats.org/drawingml/2006/picture">
+                  <pic:nvPicPr>
+                    <pic:cNvPr id="6952688" name="תמונה 1" descr="תמונה שמכילה טקסט&#10;&#10;התיאור נוצר באופן אוטומטי"/>
+                    <pic:cNvPicPr/>
+                  </pic:nvPicPr>
+                  <pic:blipFill>
+                    <a:blip r:embed="rId29"/>
+                    <a:stretch>
+                      <a:fillRect/>
+                    </a:stretch>
+                  </pic:blipFill>
+                  <pic:spPr>
+                    <a:xfrm>
+                      <a:off x="0" y="0"/>
+                      <a:ext cx="5274310" cy="3398520"/>
+                    </a:xfrm>
+                    <a:prstGeom prst="rect">
+                      <a:avLst/>
+                    </a:prstGeom>
+                  </pic:spPr>
+                </pic:pic>
+              </a:graphicData>
+            </a:graphic>
+          </wp:inline>
+        </w:drawing>
+      </w:r>
+    </w:p>
+    <w:p>
+      <w:pPr>
+        <w:tabs>
+          <w:tab w:val="left" w:pos="1413"/>
+        </w:tabs>
+        <w:bidi w:val="0"/>
+        <w:jc w:val="center"/>
+        <w:rPr>
+          <w:b/>
+          <w:bCs/>
+          <w:sz w:val="28"/>
+          <w:szCs w:val="28"/>
+        </w:rPr>
+      </w:pPr>
+    </w:p>
+    <w:p>
+      <w:pPr>
+        <w:tabs>
+          <w:tab w:val="left" w:pos="1413"/>
+        </w:tabs>
+        <w:bidi w:val="0"/>
+        <w:jc w:val="center"/>
+        <w:rPr>
+          <w:b/>
+          <w:bCs/>
+          <w:sz w:val="28"/>
+          <w:szCs w:val="28"/>
+        </w:rPr>
+      </w:pPr>
+    </w:p>
+    <w:p>
+      <w:pPr>
+        <w:tabs>
+          <w:tab w:val="left" w:pos="1413"/>
+        </w:tabs>
+        <w:bidi w:val="0"/>
+        <w:jc w:val="center"/>
+        <w:rPr>
+          <w:b/>
+          <w:bCs/>
+          <w:sz w:val="28"/>
+          <w:szCs w:val="28"/>
+        </w:rPr>
+      </w:pPr>
+    </w:p>
+    <w:p>
+      <w:pPr>
+        <w:tabs>
+          <w:tab w:val="left" w:pos="1413"/>
+        </w:tabs>
+        <w:bidi w:val="0"/>
+        <w:jc w:val="center"/>
+        <w:rPr>
+          <w:b/>
+          <w:bCs/>
+          <w:sz w:val="28"/>
+          <w:szCs w:val="28"/>
+        </w:rPr>
+      </w:pPr>
+    </w:p>
+    <w:p>
+      <w:pPr>
+        <w:tabs>
+          <w:tab w:val="left" w:pos="1413"/>
+        </w:tabs>
+        <w:bidi w:val="0"/>
+        <w:jc w:val="center"/>
+        <w:rPr>
+          <w:b/>
+          <w:bCs/>
+          <w:sz w:val="28"/>
+          <w:szCs w:val="28"/>
+        </w:rPr>
+      </w:pPr>
+    </w:p>
+    <w:p>
+      <w:pPr>
+        <w:tabs>
+          <w:tab w:val="left" w:pos="1413"/>
+        </w:tabs>
+        <w:bidi w:val="0"/>
+        <w:jc w:val="center"/>
+        <w:rPr>
+          <w:b/>
+          <w:bCs/>
+          <w:sz w:val="28"/>
+          <w:szCs w:val="28"/>
+        </w:rPr>
+      </w:pPr>
+    </w:p>
+    <w:p>
+      <w:pPr>
+        <w:tabs>
+          <w:tab w:val="left" w:pos="1413"/>
+        </w:tabs>
+        <w:bidi w:val="0"/>
+        <w:jc w:val="center"/>
+        <w:rPr>
+          <w:b/>
+          <w:bCs/>
+          <w:sz w:val="28"/>
+          <w:szCs w:val="28"/>
+        </w:rPr>
+      </w:pPr>
+    </w:p>
+    <w:p>
+      <w:pPr>
+        <w:tabs>
+          <w:tab w:val="left" w:pos="1413"/>
+        </w:tabs>
+        <w:bidi w:val="0"/>
+        <w:jc w:val="center"/>
+        <w:rPr>
+          <w:b/>
+          <w:bCs/>
+          <w:sz w:val="28"/>
+          <w:szCs w:val="28"/>
+        </w:rPr>
+      </w:pPr>
+    </w:p>
+    <w:p>
+      <w:pPr>
+        <w:tabs>
+          <w:tab w:val="left" w:pos="1413"/>
+        </w:tabs>
+        <w:bidi w:val="0"/>
+        <w:jc w:val="center"/>
+        <w:rPr>
+          <w:b/>
+          <w:bCs/>
+          <w:sz w:val="28"/>
+          <w:szCs w:val="28"/>
+        </w:rPr>
+      </w:pPr>
+      <w:r>
+        <w:rPr>
+          <w:noProof/>
+        </w:rPr>
+        <w:lastRenderedPageBreak/>
+        <w:drawing>
+          <wp:anchor distT="0" distB="0" distL="114300" distR="114300" simplePos="0" relativeHeight="251658752" behindDoc="1" locked="0" layoutInCell="1" allowOverlap="1" wp14:anchorId="596F7B7A" wp14:editId="41F6A60F">
+            <wp:simplePos x="0" y="0"/>
+            <wp:positionH relativeFrom="column">
+              <wp:posOffset>206921</wp:posOffset>
+            </wp:positionH>
+            <wp:positionV relativeFrom="paragraph">
+              <wp:posOffset>-552450</wp:posOffset>
+            </wp:positionV>
+            <wp:extent cx="5274310" cy="3302000"/>
+            <wp:effectExtent l="0" t="0" r="0" b="0"/>
+            <wp:wrapTight wrapText="bothSides">
+              <wp:wrapPolygon edited="0">
+                <wp:start x="0" y="0"/>
+                <wp:lineTo x="0" y="21434"/>
+                <wp:lineTo x="21532" y="21434"/>
+                <wp:lineTo x="21532" y="0"/>
+                <wp:lineTo x="0" y="0"/>
+              </wp:wrapPolygon>
+            </wp:wrapTight>
+            <wp:docPr id="259945210" name="תמונה 1" descr="תמונה שמכילה טקסט&#10;&#10;התיאור נוצר באופן אוטומטי"/>
+            <wp:cNvGraphicFramePr>
+              <a:graphicFrameLocks xmlns:a="http://schemas.openxmlformats.org/drawingml/2006/main" noChangeAspect="1"/>
+            </wp:cNvGraphicFramePr>
+            <a:graphic xmlns:a="http://schemas.openxmlformats.org/drawingml/2006/main">
+              <a:graphicData uri="http://schemas.openxmlformats.org/drawingml/2006/picture">
+                <pic:pic xmlns:pic="http://schemas.openxmlformats.org/drawingml/2006/picture">
+                  <pic:nvPicPr>
+                    <pic:cNvPr id="259945210" name="תמונה 1" descr="תמונה שמכילה טקסט&#10;&#10;התיאור נוצר באופן אוטומטי"/>
+                    <pic:cNvPicPr/>
+                  </pic:nvPicPr>
+                  <pic:blipFill>
+                    <a:blip r:embed="rId30" cstate="print">
+                      <a:extLst>
+                        <a:ext uri="{28A0092B-C50C-407E-A947-70E740481C1C}">
+                          <a14:useLocalDpi xmlns:a14="http://schemas.microsoft.com/office/drawing/2010/main" val="0"/>
+                        </a:ext>
+                      </a:extLst>
+                    </a:blip>
+                    <a:stretch>
+                      <a:fillRect/>
+                    </a:stretch>
+                  </pic:blipFill>
+                  <pic:spPr>
+                    <a:xfrm>
+                      <a:off x="0" y="0"/>
+                      <a:ext cx="5274310" cy="3302000"/>
+                    </a:xfrm>
+                    <a:prstGeom prst="rect">
+                      <a:avLst/>
+                    </a:prstGeom>
+                  </pic:spPr>
+                </pic:pic>
+              </a:graphicData>
+            </a:graphic>
+          </wp:anchor>
+        </w:drawing>
+      </w:r>
+    </w:p>
+    <w:p>
+      <w:pPr>
+        <w:tabs>
+          <w:tab w:val="left" w:pos="1413"/>
+        </w:tabs>
+        <w:bidi w:val="0"/>
+        <w:jc w:val="center"/>
+        <w:rPr>
+          <w:b/>
+          <w:bCs/>
+          <w:sz w:val="28"/>
+          <w:szCs w:val="28"/>
+        </w:rPr>
+      </w:pPr>
+    </w:p>
+    <w:p>
+      <w:pPr>
+        <w:tabs>
+          <w:tab w:val="left" w:pos="1413"/>
+        </w:tabs>
+        <w:bidi w:val="0"/>
+        <w:jc w:val="center"/>
+        <w:rPr>
+          <w:b/>
+          <w:bCs/>
+          <w:sz w:val="28"/>
+          <w:szCs w:val="28"/>
+        </w:rPr>
+      </w:pPr>
+      <w:r>
+        <w:rPr>
+          <w:noProof/>
+        </w:rPr>
+        <w:drawing>
+          <wp:inline distT="0" distB="0" distL="0" distR="0" wp14:anchorId="5CBE3162" wp14:editId="07796F2C">
+            <wp:extent cx="4933950" cy="1562100"/>
+            <wp:effectExtent l="0" t="0" r="0" b="0"/>
+            <wp:docPr id="1412162037" name="תמונה 1" descr="תמונה שמכילה טקסט&#10;&#10;התיאור נוצר באופן אוטומטי"/>
+            <wp:cNvGraphicFramePr>
+              <a:graphicFrameLocks xmlns:a="http://schemas.openxmlformats.org/drawingml/2006/main" noChangeAspect="1"/>
+            </wp:cNvGraphicFramePr>
+            <a:graphic xmlns:a="http://schemas.openxmlformats.org/drawingml/2006/main">
+              <a:graphicData uri="http://schemas.openxmlformats.org/drawingml/2006/picture">
+                <pic:pic xmlns:pic="http://schemas.openxmlformats.org/drawingml/2006/picture">
+                  <pic:nvPicPr>
+                    <pic:cNvPr id="1412162037" name="תמונה 1" descr="תמונה שמכילה טקסט&#10;&#10;התיאור נוצר באופן אוטומטי"/>
+                    <pic:cNvPicPr/>
+                  </pic:nvPicPr>
+                  <pic:blipFill>
+                    <a:blip r:embed="rId31"/>
+                    <a:stretch>
+                      <a:fillRect/>
+                    </a:stretch>
+                  </pic:blipFill>
+                  <pic:spPr>
+                    <a:xfrm>
+                      <a:off x="0" y="0"/>
+                      <a:ext cx="4933950" cy="1562100"/>
+                    </a:xfrm>
+                    <a:prstGeom prst="rect">
+                      <a:avLst/>
+                    </a:prstGeom>
+                  </pic:spPr>
+                </pic:pic>
+              </a:graphicData>
+            </a:graphic>
+          </wp:inline>
+        </w:drawing>
+      </w:r>
+    </w:p>
+    <w:p>
+      <w:pPr>
+        <w:tabs>
+          <w:tab w:val="left" w:pos="1413"/>
+        </w:tabs>
+        <w:bidi w:val="0"/>
+        <w:jc w:val="center"/>
+        <w:rPr>
+          <w:b/>
+          <w:bCs/>
+          <w:sz w:val="28"/>
+          <w:szCs w:val="28"/>
+        </w:rPr>
+      </w:pPr>
+    </w:p>
+    <w:p>
+      <w:pPr>
+        <w:tabs>
+          <w:tab w:val="left" w:pos="1413"/>
+        </w:tabs>
+        <w:bidi w:val="0"/>
+        <w:jc w:val="center"/>
+        <w:rPr>
+          <w:b/>
+          <w:bCs/>
+          <w:sz w:val="28"/>
+          <w:szCs w:val="28"/>
+        </w:rPr>
+      </w:pPr>
+      <w:r>
+        <w:rPr>
+          <w:noProof/>
+        </w:rPr>
+        <w:drawing>
+          <wp:inline distT="0" distB="0" distL="0" distR="0" wp14:anchorId="379F2FA7" wp14:editId="5414988B">
+            <wp:extent cx="5274310" cy="2150110"/>
+            <wp:effectExtent l="0" t="0" r="0" b="0"/>
+            <wp:docPr id="1867557655" name="תמונה 1"/>
+            <wp:cNvGraphicFramePr>
+              <a:graphicFrameLocks xmlns:a="http://schemas.openxmlformats.org/drawingml/2006/main" noChangeAspect="1"/>
+            </wp:cNvGraphicFramePr>
+            <a:graphic xmlns:a="http://schemas.openxmlformats.org/drawingml/2006/main">
+              <a:graphicData uri="http://schemas.openxmlformats.org/drawingml/2006/picture">
+                <pic:pic xmlns:pic="http://schemas.openxmlformats.org/drawingml/2006/picture">
+                  <pic:nvPicPr>
+                    <pic:cNvPr id="1867557655" name=""/>
+                    <pic:cNvPicPr/>
+                  </pic:nvPicPr>
+                  <pic:blipFill>
+                    <a:blip r:embed="rId32"/>
+                    <a:stretch>
+                      <a:fillRect/>
+                    </a:stretch>
+                  </pic:blipFill>
+                  <pic:spPr>
+                    <a:xfrm>
+                      <a:off x="0" y="0"/>
+                      <a:ext cx="5274310" cy="2150110"/>
+                    </a:xfrm>
+                    <a:prstGeom prst="rect">
+                      <a:avLst/>
+                    </a:prstGeom>
+                  </pic:spPr>
+                </pic:pic>
+              </a:graphicData>
+            </a:graphic>
+          </wp:inline>
+        </w:drawing>
+      </w:r>
+    </w:p>
+    <w:p>
+      <w:pPr>
+        <w:tabs>
+          <w:tab w:val="left" w:pos="1413"/>
+        </w:tabs>
+        <w:bidi w:val="0"/>
+        <w:jc w:val="center"/>
+        <w:rPr>
+          <w:b/>
+          <w:bCs/>
+          <w:sz w:val="28"/>
+          <w:szCs w:val="28"/>
+        </w:rPr>
+      </w:pPr>
+    </w:p>
+    <w:p>
+      <w:pPr>
+        <w:tabs>
+          <w:tab w:val="left" w:pos="1413"/>
+        </w:tabs>
+        <w:bidi w:val="0"/>
+        <w:jc w:val="center"/>
+        <w:rPr>
+          <w:b/>
+          <w:bCs/>
+          <w:sz w:val="28"/>
+          <w:szCs w:val="28"/>
+        </w:rPr>
+      </w:pPr>
+    </w:p>
+    <w:p>
+      <w:pPr>
+        <w:tabs>
+          <w:tab w:val="left" w:pos="1413"/>
+        </w:tabs>
+        <w:bidi w:val="0"/>
+        <w:jc w:val="center"/>
+        <w:rPr>
+          <w:b/>
+          <w:bCs/>
+          <w:sz w:val="28"/>
+          <w:szCs w:val="28"/>
+        </w:rPr>
+      </w:pPr>
+      <w:r>
+        <w:rPr>
+          <w:noProof/>
+        </w:rPr>
+        <w:lastRenderedPageBreak/>
+        <w:drawing>
+          <wp:inline distT="0" distB="0" distL="0" distR="0" wp14:anchorId="22DCB6F7" wp14:editId="2A93E0DE">
+            <wp:extent cx="5274310" cy="2171700"/>
+            <wp:effectExtent l="0" t="0" r="0" b="0"/>
+            <wp:docPr id="1146367259" name="תמונה 1" descr="תמונה שמכילה טקסט&#10;&#10;התיאור נוצר באופן אוטומטי"/>
+            <wp:cNvGraphicFramePr>
+              <a:graphicFrameLocks xmlns:a="http://schemas.openxmlformats.org/drawingml/2006/main" noChangeAspect="1"/>
+            </wp:cNvGraphicFramePr>
+            <a:graphic xmlns:a="http://schemas.openxmlformats.org/drawingml/2006/main">
+              <a:graphicData uri="http://schemas.openxmlformats.org/drawingml/2006/picture">
+                <pic:pic xmlns:pic="http://schemas.openxmlformats.org/drawingml/2006/picture">
+                  <pic:nvPicPr>
+                    <pic:cNvPr id="1146367259" name="תמונה 1" descr="תמונה שמכילה טקסט&#10;&#10;התיאור נוצר באופן אוטומטי"/>
+                    <pic:cNvPicPr/>
+                  </pic:nvPicPr>
+                  <pic:blipFill>
+                    <a:blip r:embed="rId33"/>
+                    <a:stretch>
+                      <a:fillRect/>
+                    </a:stretch>
+                  </pic:blipFill>
+                  <pic:spPr>
+                    <a:xfrm>
+                      <a:off x="0" y="0"/>
+                      <a:ext cx="5274310" cy="2171700"/>
+                    </a:xfrm>
+                    <a:prstGeom prst="rect">
+                      <a:avLst/>
+                    </a:prstGeom>
+                  </pic:spPr>
+                </pic:pic>
+              </a:graphicData>
+            </a:graphic>
+          </wp:inline>
+        </w:drawing>
+      </w:r>
+    </w:p>
+    <w:p>
+      <w:pPr>
+        <w:tabs>
+          <w:tab w:val="left" w:pos="1413"/>
+        </w:tabs>
+        <w:bidi w:val="0"/>
+        <w:jc w:val="center"/>
+        <w:rPr>
+          <w:b/>
+          <w:bCs/>
+          <w:sz w:val="28"/>
+          <w:szCs w:val="28"/>
+        </w:rPr>
+      </w:pPr>
+    </w:p>
+    <w:p>
+      <w:pPr>
+        <w:tabs>
+          <w:tab w:val="left" w:pos="1413"/>
+        </w:tabs>
+        <w:bidi w:val="0"/>
+        <w:jc w:val="center"/>
+        <w:rPr>
+          <w:b/>
+          <w:bCs/>
+          <w:sz w:val="28"/>
+          <w:szCs w:val="28"/>
+        </w:rPr>
+      </w:pPr>
+    </w:p>
+    <w:p>
+      <w:pPr>
+        <w:tabs>
+          <w:tab w:val="left" w:pos="1413"/>
+        </w:tabs>
+        <w:bidi w:val="0"/>
+        <w:jc w:val="center"/>
+        <w:rPr>
+          <w:b/>
+          <w:bCs/>
+          <w:sz w:val="28"/>
+          <w:szCs w:val="28"/>
+        </w:rPr>
+      </w:pPr>
+    </w:p>
+    <w:p>
+      <w:pPr>
+        <w:tabs>
+          <w:tab w:val="left" w:pos="1413"/>
+        </w:tabs>
+        <w:bidi w:val="0"/>
+        <w:jc w:val="center"/>
+        <w:rPr>
+          <w:b/>
+          <w:bCs/>
+          <w:sz w:val="28"/>
+          <w:szCs w:val="28"/>
+        </w:rPr>
+      </w:pPr>
+    </w:p>
+    <w:p>
+      <w:pPr>
+        <w:tabs>
+          <w:tab w:val="left" w:pos="1413"/>
+        </w:tabs>
+        <w:bidi w:val="0"/>
+        <w:jc w:val="center"/>
+        <w:rPr>
+          <w:b/>
+          <w:bCs/>
+          <w:sz w:val="28"/>
+          <w:szCs w:val="28"/>
+        </w:rPr>
+      </w:pPr>
+    </w:p>
+    <w:p>
+      <w:pPr>
+        <w:tabs>
+          <w:tab w:val="left" w:pos="1413"/>
+        </w:tabs>
+        <w:bidi w:val="0"/>
+        <w:jc w:val="center"/>
+        <w:rPr>
+          <w:b/>
+          <w:bCs/>
+          <w:sz w:val="28"/>
+          <w:szCs w:val="28"/>
+        </w:rPr>
+      </w:pPr>
+    </w:p>
+    <w:p>
+      <w:pPr>
+        <w:tabs>
+          <w:tab w:val="left" w:pos="1413"/>
+        </w:tabs>
+        <w:bidi w:val="0"/>
+        <w:jc w:val="center"/>
+        <w:rPr>
+          <w:b/>
+          <w:bCs/>
+          <w:sz w:val="28"/>
+          <w:szCs w:val="28"/>
+        </w:rPr>
+      </w:pPr>
+    </w:p>
+    <w:p>
+      <w:pPr>
+        <w:tabs>
+          <w:tab w:val="left" w:pos="1413"/>
+        </w:tabs>
+        <w:bidi w:val="0"/>
+        <w:jc w:val="center"/>
+        <w:rPr>
+          <w:b/>
+          <w:bCs/>
+          <w:sz w:val="28"/>
+          <w:szCs w:val="28"/>
+        </w:rPr>
+      </w:pPr>
+    </w:p>
+    <w:p>
+      <w:pPr>
+        <w:tabs>
+          <w:tab w:val="left" w:pos="1413"/>
+        </w:tabs>
+        <w:bidi w:val="0"/>
+        <w:jc w:val="center"/>
+        <w:rPr>
+          <w:b/>
+          <w:bCs/>
+          <w:sz w:val="28"/>
+          <w:szCs w:val="28"/>
+        </w:rPr>
+      </w:pPr>
+    </w:p>
+    <w:p>
+      <w:pPr>
+        <w:tabs>
+          <w:tab w:val="left" w:pos="1413"/>
+        </w:tabs>
+        <w:bidi w:val="0"/>
+        <w:jc w:val="center"/>
+        <w:rPr>
+          <w:b/>
+          <w:bCs/>
+          <w:sz w:val="28"/>
+          <w:szCs w:val="28"/>
+        </w:rPr>
+      </w:pPr>
+    </w:p>
+    <w:p>
+      <w:pPr>
+        <w:tabs>
+          <w:tab w:val="left" w:pos="1413"/>
+        </w:tabs>
+        <w:bidi w:val="0"/>
+        <w:jc w:val="center"/>
+        <w:rPr>
+          <w:b/>
+          <w:bCs/>
+          <w:sz w:val="28"/>
+          <w:szCs w:val="28"/>
+        </w:rPr>
+      </w:pPr>
+    </w:p>
+    <w:p>
+      <w:pPr>
+        <w:tabs>
+          <w:tab w:val="left" w:pos="1413"/>
+        </w:tabs>
+        <w:bidi w:val="0"/>
+        <w:jc w:val="center"/>
+        <w:rPr>
+          <w:b/>
+          <w:bCs/>
+          <w:sz w:val="28"/>
+          <w:szCs w:val="28"/>
+        </w:rPr>
+      </w:pPr>
+    </w:p>
+    <w:p>
+      <w:pPr>
+        <w:tabs>
+          <w:tab w:val="left" w:pos="1413"/>
+        </w:tabs>
+        <w:bidi w:val="0"/>
+        <w:jc w:val="center"/>
+        <w:rPr>
+          <w:b/>
+          <w:bCs/>
+          <w:sz w:val="28"/>
+          <w:szCs w:val="28"/>
+        </w:rPr>
+      </w:pPr>
+    </w:p>
+    <w:p>
+      <w:pPr>
+        <w:tabs>
+          <w:tab w:val="left" w:pos="1413"/>
+        </w:tabs>
+        <w:bidi w:val="0"/>
+        <w:jc w:val="center"/>
+        <w:rPr>
+          <w:b/>
+          <w:bCs/>
+          <w:sz w:val="28"/>
+          <w:szCs w:val="28"/>
+        </w:rPr>
+      </w:pPr>
+    </w:p>
+    <w:p>
+      <w:pPr>
+        <w:tabs>
+          <w:tab w:val="left" w:pos="1413"/>
+        </w:tabs>
+        <w:bidi w:val="0"/>
+        <w:jc w:val="center"/>
+        <w:rPr>
+          <w:b/>
+          <w:bCs/>
+          <w:sz w:val="28"/>
+          <w:szCs w:val="28"/>
+        </w:rPr>
+      </w:pPr>
+    </w:p>
+    <w:p>
+      <w:pPr>
+        <w:tabs>
+          <w:tab w:val="left" w:pos="1413"/>
+        </w:tabs>
+        <w:bidi w:val="0"/>
+        <w:jc w:val="center"/>
+        <w:rPr>
+          <w:b/>
+          <w:bCs/>
+          <w:sz w:val="28"/>
+          <w:szCs w:val="28"/>
+        </w:rPr>
+      </w:pPr>
+    </w:p>
+    <w:p>
+      <w:pPr>
+        <w:tabs>
+          <w:tab w:val="left" w:pos="1413"/>
+        </w:tabs>
+        <w:bidi w:val="0"/>
+        <w:jc w:val="center"/>
+        <w:rPr>
+          <w:b/>
+          <w:bCs/>
+          <w:sz w:val="28"/>
+          <w:szCs w:val="28"/>
+        </w:rPr>
+      </w:pPr>
+    </w:p>
+    <w:p>
+      <w:pPr>
+        <w:tabs>
+          <w:tab w:val="left" w:pos="1413"/>
+        </w:tabs>
+        <w:bidi w:val="0"/>
+        <w:jc w:val="center"/>
+        <w:rPr>
+          <w:b/>
+          <w:bCs/>
+          <w:sz w:val="28"/>
+          <w:szCs w:val="28"/>
+        </w:rPr>
+      </w:pPr>
+    </w:p>
+    <w:p>
+      <w:pPr>
+        <w:tabs>
+          <w:tab w:val="left" w:pos="1413"/>
+        </w:tabs>
+        <w:bidi w:val="0"/>
+        <w:jc w:val="center"/>
+        <w:rPr>
+          <w:b/>
+          <w:bCs/>
+          <w:sz w:val="28"/>
+          <w:szCs w:val="28"/>
+        </w:rPr>
+      </w:pPr>
+    </w:p>
+    <w:p>
+      <w:pPr>
+        <w:tabs>
+          <w:tab w:val="left" w:pos="1413"/>
+        </w:tabs>
+        <w:bidi w:val="0"/>
+        <w:jc w:val="center"/>
+        <w:rPr>
+          <w:b/>
+          <w:bCs/>
+          <w:sz w:val="28"/>
+          <w:szCs w:val="28"/>
+        </w:rPr>
+      </w:pPr>
+    </w:p>
+    <w:p>
+      <w:pPr>
+        <w:tabs>
+          <w:tab w:val="left" w:pos="1413"/>
+        </w:tabs>
+        <w:bidi w:val="0"/>
+        <w:jc w:val="center"/>
+        <w:rPr>
+          <w:b/>
+          <w:bCs/>
+          <w:sz w:val="28"/>
+          <w:szCs w:val="28"/>
+        </w:rPr>
+      </w:pPr>
+    </w:p>
+    <w:p>
+      <w:pPr>
+        <w:tabs>
+          <w:tab w:val="left" w:pos="1413"/>
+        </w:tabs>
+        <w:bidi w:val="0"/>
+        <w:jc w:val="center"/>
+        <w:rPr>
+          <w:b/>
+          <w:bCs/>
+          <w:sz w:val="28"/>
+          <w:szCs w:val="28"/>
+        </w:rPr>
+      </w:pPr>
+    </w:p>
+    <w:p>
+      <w:pPr>
+        <w:tabs>
+          <w:tab w:val="left" w:pos="1413"/>
+        </w:tabs>
+        <w:bidi w:val="0"/>
+        <w:jc w:val="center"/>
+        <w:rPr>
+          <w:b/>
+          <w:bCs/>
+          <w:sz w:val="28"/>
+          <w:szCs w:val="28"/>
+        </w:rPr>
+      </w:pPr>
+    </w:p>
+    <w:p>
+      <w:pPr>
+        <w:tabs>
+          <w:tab w:val="left" w:pos="1413"/>
+        </w:tabs>
+        <w:bidi w:val="0"/>
+        <w:jc w:val="center"/>
+        <w:rPr>
+          <w:b/>
+          <w:bCs/>
+          <w:sz w:val="28"/>
+          <w:szCs w:val="28"/>
+        </w:rPr>
+      </w:pPr>
+    </w:p>
+    <w:p>
+      <w:pPr>
+        <w:tabs>
+          <w:tab w:val="left" w:pos="1413"/>
+        </w:tabs>
+        <w:bidi w:val="0"/>
+        <w:jc w:val="center"/>
+        <w:rPr>
+          <w:b/>
+          <w:bCs/>
+          <w:sz w:val="28"/>
+          <w:szCs w:val="28"/>
+        </w:rPr>
+      </w:pPr>
+    </w:p>
+    <w:p>
+      <w:pPr>
+        <w:tabs>
+          <w:tab w:val="left" w:pos="1413"/>
+        </w:tabs>
+        <w:bidi w:val="0"/>
+        <w:jc w:val="center"/>
+        <w:rPr>
+          <w:b/>
+          <w:bCs/>
+          <w:sz w:val="28"/>
+          <w:szCs w:val="28"/>
+        </w:rPr>
+      </w:pPr>
+    </w:p>
+    <w:p>
+      <w:pPr>
+        <w:tabs>
+          <w:tab w:val="left" w:pos="1413"/>
+        </w:tabs>
+        <w:bidi w:val="0"/>
+        <w:jc w:val="center"/>
+        <w:rPr>
+          <w:b/>
+          <w:bCs/>
+          <w:sz w:val="28"/>
+          <w:szCs w:val="28"/>
+        </w:rPr>
+      </w:pPr>
+    </w:p>
+    <w:p>
+      <w:pPr>
+        <w:tabs>
+          <w:tab w:val="left" w:pos="1413"/>
+        </w:tabs>
+        <w:bidi w:val="0"/>
+        <w:jc w:val="center"/>
+        <w:rPr>
+          <w:b/>
+          <w:bCs/>
+          <w:sz w:val="28"/>
+          <w:szCs w:val="28"/>
+        </w:rPr>
+      </w:pPr>
+    </w:p>
+    <w:p>
+      <w:pPr>
+        <w:tabs>
+          <w:tab w:val="left" w:pos="1413"/>
+        </w:tabs>
+        <w:bidi w:val="0"/>
+        <w:jc w:val="center"/>
+        <w:rPr>
+          <w:b/>
+          <w:bCs/>
+          <w:sz w:val="28"/>
+          <w:szCs w:val="28"/>
+        </w:rPr>
+      </w:pPr>
+    </w:p>
+    <w:p>
+      <w:pPr>
+        <w:tabs>
+          <w:tab w:val="left" w:pos="1413"/>
+        </w:tabs>
+        <w:bidi w:val="0"/>
+        <w:jc w:val="center"/>
+        <w:rPr>
+          <w:b/>
+          <w:bCs/>
+          <w:sz w:val="28"/>
+          <w:szCs w:val="28"/>
+        </w:rPr>
+      </w:pPr>
+    </w:p>
+    <w:p>
+      <w:pPr>
+        <w:tabs>
+          <w:tab w:val="left" w:pos="1413"/>
+        </w:tabs>
+        <w:bidi w:val="0"/>
+        <w:jc w:val="center"/>
+        <w:rPr>
+          <w:b/>
+          <w:bCs/>
+          <w:sz w:val="28"/>
+          <w:szCs w:val="28"/>
+        </w:rPr>
+      </w:pPr>
+    </w:p>
+    <w:p>
+      <w:pPr>
+        <w:tabs>
+          <w:tab w:val="left" w:pos="1413"/>
+        </w:tabs>
+        <w:bidi w:val="0"/>
+        <w:jc w:val="center"/>
+        <w:rPr>
+          <w:b/>
+          <w:bCs/>
+          <w:sz w:val="28"/>
+          <w:szCs w:val="28"/>
+        </w:rPr>
+      </w:pPr>
+    </w:p>
+    <w:p>
+      <w:pPr>
+        <w:tabs>
+          <w:tab w:val="left" w:pos="1413"/>
+        </w:tabs>
+        <w:bidi w:val="0"/>
+        <w:jc w:val="center"/>
+        <w:rPr>
+          <w:b/>
+          <w:bCs/>
+          <w:sz w:val="28"/>
+          <w:szCs w:val="28"/>
+        </w:rPr>
+      </w:pPr>
+    </w:p>
+    <w:p>
+      <w:pPr>
+        <w:tabs>
+          <w:tab w:val="left" w:pos="1413"/>
+        </w:tabs>
+        <w:bidi w:val="0"/>
+        <w:jc w:val="center"/>
+        <w:rPr>
+          <w:b/>
+          <w:bCs/>
+          <w:sz w:val="28"/>
+          <w:szCs w:val="28"/>
+        </w:rPr>
+      </w:pPr>
+    </w:p>
+    <w:p>
+      <w:pPr>
+        <w:tabs>
+          <w:tab w:val="left" w:pos="1413"/>
+        </w:tabs>
+        <w:bidi w:val="0"/>
+        <w:jc w:val="center"/>
+        <w:rPr>
+          <w:b/>
+          <w:bCs/>
+          <w:sz w:val="28"/>
+          <w:szCs w:val="28"/>
+        </w:rPr>
+      </w:pPr>
+    </w:p>
+    <w:p>
+      <w:pPr>
+        <w:tabs>
+          <w:tab w:val="left" w:pos="1413"/>
+        </w:tabs>
+        <w:bidi w:val="0"/>
+        <w:jc w:val="center"/>
+        <w:rPr>
+          <w:b/>
+          <w:bCs/>
+          <w:sz w:val="28"/>
+          <w:szCs w:val="28"/>
+        </w:rPr>
+      </w:pPr>
+    </w:p>
+    <w:p>
+      <w:pPr>
+        <w:tabs>
+          <w:tab w:val="left" w:pos="1413"/>
+        </w:tabs>
+        <w:bidi w:val="0"/>
+        <w:jc w:val="center"/>
+        <w:rPr>
+          <w:b/>
+          <w:bCs/>
+          <w:sz w:val="28"/>
+          <w:szCs w:val="28"/>
+        </w:rPr>
+      </w:pPr>
+    </w:p>
+    <w:p>
+      <w:pPr>
+        <w:tabs>
+          <w:tab w:val="left" w:pos="1413"/>
+        </w:tabs>
+        <w:bidi w:val="0"/>
+        <w:jc w:val="center"/>
+        <w:rPr>
+          <w:b/>
+          <w:bCs/>
+          <w:sz w:val="28"/>
+          <w:szCs w:val="28"/>
+        </w:rPr>
+      </w:pPr>
+    </w:p>
+    <w:p>
+      <w:pPr>
+        <w:tabs>
+          <w:tab w:val="left" w:pos="1413"/>
+        </w:tabs>
+        <w:bidi w:val="0"/>
+        <w:jc w:val="center"/>
+        <w:rPr>
+          <w:b/>
+          <w:bCs/>
+          <w:sz w:val="28"/>
+          <w:szCs w:val="28"/>
+        </w:rPr>
+      </w:pPr>
+    </w:p>
+    <w:p>
+      <w:pPr>
+        <w:tabs>
+          <w:tab w:val="left" w:pos="1413"/>
+        </w:tabs>
+        <w:bidi w:val="0"/>
+        <w:jc w:val="center"/>
+        <w:rPr>
+          <w:b/>
+          <w:bCs/>
+          <w:sz w:val="28"/>
+          <w:szCs w:val="28"/>
+        </w:rPr>
+      </w:pPr>
+    </w:p>
+    <w:p>
+      <w:pPr>
+        <w:tabs>
+          <w:tab w:val="left" w:pos="1413"/>
+        </w:tabs>
+        <w:bidi w:val="0"/>
+        <w:jc w:val="center"/>
+        <w:rPr>
+          <w:b/>
+          <w:bCs/>
+          <w:sz w:val="28"/>
+          <w:szCs w:val="28"/>
+        </w:rPr>
+      </w:pPr>
+    </w:p>
+    <w:p>
+      <w:pPr>
+        <w:tabs>
+          <w:tab w:val="left" w:pos="1413"/>
+        </w:tabs>
+        <w:bidi w:val="0"/>
+        <w:jc w:val="center"/>
+        <w:rPr>
+          <w:b/>
+          <w:bCs/>
+          <w:sz w:val="28"/>
+          <w:szCs w:val="28"/>
+        </w:rPr>
+      </w:pPr>
+    </w:p>
+    <w:p>
+      <w:pPr>
+        <w:tabs>
+          <w:tab w:val="left" w:pos="1413"/>
+        </w:tabs>
+        <w:bidi w:val="0"/>
+        <w:jc w:val="center"/>
+        <w:rPr>
+          <w:b/>
+          <w:bCs/>
+          <w:sz w:val="28"/>
+          <w:szCs w:val="28"/>
+        </w:rPr>
+      </w:pPr>
+    </w:p>
+    <w:p>
+      <w:pPr>
+        <w:tabs>
+          <w:tab w:val="left" w:pos="1413"/>
+        </w:tabs>
+        <w:bidi w:val="0"/>
+        <w:jc w:val="center"/>
+        <w:rPr>
+          <w:b/>
+          <w:bCs/>
+          <w:sz w:val="28"/>
+          <w:szCs w:val="28"/>
+        </w:rPr>
+      </w:pPr>
+    </w:p>
+    <w:p>
+      <w:pPr>
+        <w:tabs>
+          <w:tab w:val="left" w:pos="1413"/>
+        </w:tabs>
+        <w:bidi w:val="0"/>
+        <w:jc w:val="center"/>
+        <w:rPr>
+          <w:b/>
+          <w:bCs/>
+          <w:sz w:val="28"/>
+          <w:szCs w:val="28"/>
+        </w:rPr>
+      </w:pPr>
+    </w:p>
+    <w:p>
+      <w:pPr>
+        <w:tabs>
+          <w:tab w:val="left" w:pos="1413"/>
+        </w:tabs>
+        <w:bidi w:val="0"/>
+        <w:jc w:val="center"/>
+        <w:rPr>
+          <w:b/>
+          <w:bCs/>
+          <w:sz w:val="28"/>
+          <w:szCs w:val="28"/>
+        </w:rPr>
+      </w:pPr>
+    </w:p>
+    <w:p>
+      <w:pPr>
+        <w:tabs>
+          <w:tab w:val="left" w:pos="1413"/>
+        </w:tabs>
+        <w:bidi w:val="0"/>
+        <w:jc w:val="center"/>
+        <w:rPr>
+          <w:b/>
+          <w:bCs/>
+          <w:sz w:val="28"/>
+          <w:szCs w:val="28"/>
+        </w:rPr>
+      </w:pPr>
+    </w:p>
+    <w:p>
+      <w:pPr>
+        <w:tabs>
+          <w:tab w:val="left" w:pos="1413"/>
+        </w:tabs>
+        <w:bidi w:val="0"/>
+        <w:jc w:val="center"/>
+        <w:rPr>
+          <w:b/>
+          <w:bCs/>
+          <w:sz w:val="28"/>
+          <w:szCs w:val="28"/>
         </w:rPr>
       </w:pPr>
     </w:p>
@@ -1994,13 +3678,34 @@
         <w:tabs>
           <w:tab w:val="left" w:pos="1413"/>
         </w:tabs>
+        <w:rPr>
+          <w:b/>
+          <w:bCs/>
+          <w:sz w:val="24"/>
+          <w:szCs w:val="24"/>
+        </w:rPr>
       </w:pPr>
       <w:r>
         <w:rPr>
           <w:rFonts w:hint="cs"/>
-          <w:rtl/>
-        </w:rPr>
-        <w:t>לבדוק שאובייקטים לא ריקים כאשר משווים אובייקטים</w:t>
+          <w:b/>
+          <w:bCs/>
+          <w:sz w:val="24"/>
+          <w:szCs w:val="24"/>
+          <w:rtl/>
+        </w:rPr>
+        <w:t xml:space="preserve">לבדוק שאובייקטים לא ריקים כאשר </w:t>
+      </w:r>
+      <w:r>
+        <w:rPr>
+          <w:rFonts w:hint="cs"/>
+          <w:b/>
+          <w:bCs/>
+          <w:sz w:val="24"/>
+          <w:szCs w:val="24"/>
+          <w:rtl/>
+        </w:rPr>
+        <w:t>מפעילים עליהם שיטות</w:t>
       </w:r>
     </w:p>
     <w:p>
@@ -2018,7 +3723,6 @@
         <w:rPr>
           <w:rtl/>
         </w:rPr>
-        <w:lastRenderedPageBreak/>
         <w:t>מימוש תוכנית ייחשב טוב יותר אם הוא יהיה ללא שימוש בפקודה</w:t>
       </w:r>
       <w:r>
@@ -2081,7 +3785,17 @@
           <w:rFonts w:hint="cs"/>
           <w:rtl/>
         </w:rPr>
-        <w:t>קבועים</w:t>
+        <w:t xml:space="preserve">כאשר יש מערך שמכיל אובייקטים ומפעילים עליהם שיטות חייב לבדוק שהם לא </w:t>
+      </w:r>
+      <w:r>
+        <w:t xml:space="preserve">null </w:t>
+      </w:r>
+      <w:r>
+        <w:rPr>
+          <w:rFonts w:hint="cs"/>
+          <w:rtl/>
+        </w:rPr>
+        <w:t xml:space="preserve"> בוודאות</w:t>
       </w:r>
     </w:p>
     <w:p>
@@ -2100,7 +3814,7 @@
           <w:rFonts w:hint="cs"/>
           <w:rtl/>
         </w:rPr>
-        <w:t>תיעוד</w:t>
+        <w:t>קבועים</w:t>
       </w:r>
     </w:p>
     <w:p>
@@ -2119,7 +3833,7 @@
           <w:rFonts w:hint="cs"/>
           <w:rtl/>
         </w:rPr>
-        <w:t>השוואת דאבל היא בעייתית</w:t>
+        <w:t>תיעוד</w:t>
       </w:r>
     </w:p>
     <w:p>
@@ -2138,7 +3852,95 @@
           <w:rFonts w:hint="cs"/>
           <w:rtl/>
         </w:rPr>
+        <w:t>השוואת דאבל היא בעייתית</w:t>
+      </w:r>
+    </w:p>
+    <w:p>
+      <w:pPr>
+        <w:pStyle w:val="a7"/>
+        <w:numPr>
+          <w:ilvl w:val="0"/>
+          <w:numId w:val="2"/>
+        </w:numPr>
+        <w:tabs>
+          <w:tab w:val="left" w:pos="1413"/>
+        </w:tabs>
+      </w:pPr>
+      <w:r>
+        <w:rPr>
+          <w:rFonts w:hint="cs"/>
+          <w:rtl/>
+        </w:rPr>
         <w:t>חלוקה בעשר</w:t>
+      </w:r>
+    </w:p>
+    <w:p>
+      <w:pPr>
+        <w:pStyle w:val="a7"/>
+        <w:numPr>
+          <w:ilvl w:val="0"/>
+          <w:numId w:val="2"/>
+        </w:numPr>
+        <w:tabs>
+          <w:tab w:val="left" w:pos="1413"/>
+        </w:tabs>
+      </w:pPr>
+      <w:r>
+        <w:rPr>
+          <w:rFonts w:hint="cs"/>
+          <w:rtl/>
+        </w:rPr>
+        <w:t>ב</w:t>
+      </w:r>
+      <w:r>
+        <w:t xml:space="preserve">get </w:t>
+      </w:r>
+      <w:r>
+        <w:rPr>
+          <w:rFonts w:hint="cs"/>
+          <w:rtl/>
+        </w:rPr>
+        <w:t xml:space="preserve"> להחזיר עותק של אובייקט </w:t>
+      </w:r>
+      <w:r>
+        <w:rPr>
+          <w:noProof/>
+        </w:rPr>
+        <w:drawing>
+          <wp:inline distT="0" distB="0" distL="0" distR="0" wp14:anchorId="575F5710" wp14:editId="7F9BD7E0">
+            <wp:extent cx="3771900" cy="714375"/>
+            <wp:effectExtent l="0" t="0" r="0" b="9525"/>
+            <wp:docPr id="2114724678" name="תמונה 1"/>
+            <wp:cNvGraphicFramePr>
+              <a:graphicFrameLocks xmlns:a="http://schemas.openxmlformats.org/drawingml/2006/main" noChangeAspect="1"/>
+            </wp:cNvGraphicFramePr>
+            <a:graphic xmlns:a="http://schemas.openxmlformats.org/drawingml/2006/main">
+              <a:graphicData uri="http://schemas.openxmlformats.org/drawingml/2006/picture">
+                <pic:pic xmlns:pic="http://schemas.openxmlformats.org/drawingml/2006/picture">
+                  <pic:nvPicPr>
+                    <pic:cNvPr id="2114724678" name=""/>
+                    <pic:cNvPicPr/>
+                  </pic:nvPicPr>
+                  <pic:blipFill>
+                    <a:blip r:embed="rId34"/>
+                    <a:stretch>
+                      <a:fillRect/>
+                    </a:stretch>
+                  </pic:blipFill>
+                  <pic:spPr>
+                    <a:xfrm>
+                      <a:off x="0" y="0"/>
+                      <a:ext cx="3771900" cy="714375"/>
+                    </a:xfrm>
+                    <a:prstGeom prst="rect">
+                      <a:avLst/>
+                    </a:prstGeom>
+                  </pic:spPr>
+                </pic:pic>
+              </a:graphicData>
+            </a:graphic>
+          </wp:inline>
+        </w:drawing>
       </w:r>
     </w:p>
     <w:p>
@@ -2179,7 +3981,7 @@
                     <pic:cNvPicPr/>
                   </pic:nvPicPr>
                   <pic:blipFill>
-                    <a:blip r:embed="rId19"/>
+                    <a:blip r:embed="rId35"/>
                     <a:stretch>
                       <a:fillRect/>
                     </a:stretch>
@@ -2217,7 +4019,6 @@
         </w:tabs>
         <w:ind w:left="1440"/>
         <w:rPr>
-          <w:rFonts w:hint="cs"/>
           <w:rtl/>
         </w:rPr>
       </w:pPr>
@@ -2241,7 +4042,7 @@
                     <pic:cNvPicPr/>
                   </pic:nvPicPr>
                   <pic:blipFill>
-                    <a:blip r:embed="rId20"/>
+                    <a:blip r:embed="rId36"/>
                     <a:stretch>
                       <a:fillRect/>
                     </a:stretch>
@@ -2261,6 +4062,18 @@
           </wp:inline>
         </w:drawing>
       </w:r>
+    </w:p>
+    <w:p>
+      <w:pPr>
+        <w:pStyle w:val="a7"/>
+        <w:tabs>
+          <w:tab w:val="left" w:pos="1413"/>
+        </w:tabs>
+        <w:ind w:left="1440"/>
+        <w:rPr>
+          <w:rtl/>
+        </w:rPr>
+      </w:pPr>
     </w:p>
     <w:sectPr>
       <w:pgSz w:w="11906" w:h="16838"/>
@@ -3055,6 +4868,7 @@
   <w:style w:type="character" w:default="1" w:styleId="a0">
     <w:name w:val="Default Paragraph Font"/>
     <w:uiPriority w:val="1"/>
+    <w:semiHidden/>
     <w:unhideWhenUsed/>
   </w:style>
   <w:style w:type="table" w:default="1" w:styleId="a1">

</xml_diff>